<commit_message>
finished assignment1.py and explanation.pdf
</commit_message>
<xml_diff>
--- a/Assignment1/explanation.docx
+++ b/Assignment1/explanation.docx
@@ -3755,18 +3755,18 @@
           <w:noProof/>
         </w:rPr>
         <w:drawing>
-          <wp:anchor distT="0" distB="0" distL="114300" distR="114300" simplePos="0" relativeHeight="251677184" behindDoc="0" locked="0" layoutInCell="1" allowOverlap="1" wp14:anchorId="12CA4F44" wp14:editId="33F121E3">
+          <wp:anchor distT="0" distB="0" distL="114300" distR="114300" simplePos="0" relativeHeight="251679232" behindDoc="0" locked="0" layoutInCell="1" allowOverlap="1" wp14:anchorId="0D91C7C9" wp14:editId="522D436D">
             <wp:simplePos x="0" y="0"/>
-            <wp:positionH relativeFrom="page">
-              <wp:align>right</wp:align>
+            <wp:positionH relativeFrom="column">
+              <wp:posOffset>2533650</wp:posOffset>
             </wp:positionH>
             <wp:positionV relativeFrom="paragraph">
-              <wp:posOffset>-4495165</wp:posOffset>
+              <wp:posOffset>-4466590</wp:posOffset>
             </wp:positionV>
-            <wp:extent cx="3867150" cy="3028950"/>
-            <wp:effectExtent l="0" t="0" r="0" b="0"/>
+            <wp:extent cx="4305300" cy="3762375"/>
+            <wp:effectExtent l="0" t="0" r="0" b="9525"/>
             <wp:wrapSquare wrapText="bothSides"/>
-            <wp:docPr id="7" name="Chart 7">
+            <wp:docPr id="3" name="Chart 3">
               <a:extLst xmlns:a="http://schemas.openxmlformats.org/drawingml/2006/main">
                 <a:ext uri="{FF2B5EF4-FFF2-40B4-BE49-F238E27FC236}">
                   <a16:creationId xmlns:a16="http://schemas.microsoft.com/office/drawing/2014/main" id="{BA2E40BA-FFA1-415F-B055-214412173B64}"/>
@@ -3806,13 +3806,8 @@
       </w:r>
       <w:proofErr w:type="spellEnd"/>
       <w:r>
-        <w:t>)</w:t>
+        <w:t>)log</w:t>
       </w:r>
-      <w:proofErr w:type="spellStart"/>
-      <w:r>
-        <w:t>xlog</w:t>
-      </w:r>
-      <w:proofErr w:type="spellEnd"/>
       <w:proofErr w:type="gramEnd"/>
       <w:r>
         <w:t>(m)) where  n is the number of elements in the list and b is the base and m is the maximum element in the list</w:t>
@@ -3895,1104 +3890,282 @@
           <w:rFonts w:eastAsiaTheme="minorEastAsia"/>
         </w:rPr>
       </w:pPr>
+      <w:r>
+        <w:rPr>
+          <w:rFonts w:eastAsiaTheme="minorEastAsia"/>
+        </w:rPr>
+        <w:t xml:space="preserve">Y1 has data in which the values have a range of  </w:t>
+      </w:r>
+      <m:oMath>
+        <m:sSup>
+          <m:sSupPr>
+            <m:ctrlPr>
+              <w:rPr>
+                <w:rFonts w:ascii="Cambria Math" w:eastAsiaTheme="minorEastAsia" w:hAnsi="Cambria Math"/>
+                <w:i/>
+              </w:rPr>
+            </m:ctrlPr>
+          </m:sSupPr>
+          <m:e>
+            <m:r>
+              <w:rPr>
+                <w:rFonts w:ascii="Cambria Math" w:eastAsiaTheme="minorEastAsia" w:hAnsi="Cambria Math"/>
+              </w:rPr>
+              <m:t>2</m:t>
+            </m:r>
+          </m:e>
+          <m:sup>
+            <m:r>
+              <w:rPr>
+                <w:rFonts w:ascii="Cambria Math" w:eastAsiaTheme="minorEastAsia" w:hAnsi="Cambria Math"/>
+              </w:rPr>
+              <m:t>15</m:t>
+            </m:r>
+          </m:sup>
+        </m:sSup>
+      </m:oMath>
+      <w:r>
+        <w:rPr>
+          <w:rFonts w:eastAsiaTheme="minorEastAsia"/>
+        </w:rPr>
+        <w:t xml:space="preserve"> and Y2 has data in which the values have a range of </w:t>
+      </w:r>
+      <m:oMath>
+        <m:sSup>
+          <m:sSupPr>
+            <m:ctrlPr>
+              <w:rPr>
+                <w:rFonts w:ascii="Cambria Math" w:eastAsiaTheme="minorEastAsia" w:hAnsi="Cambria Math"/>
+                <w:i/>
+              </w:rPr>
+            </m:ctrlPr>
+          </m:sSupPr>
+          <m:e>
+            <m:r>
+              <w:rPr>
+                <w:rFonts w:ascii="Cambria Math" w:eastAsiaTheme="minorEastAsia" w:hAnsi="Cambria Math"/>
+              </w:rPr>
+              <m:t>2</m:t>
+            </m:r>
+          </m:e>
+          <m:sup>
+            <m:r>
+              <w:rPr>
+                <w:rFonts w:ascii="Cambria Math" w:eastAsiaTheme="minorEastAsia" w:hAnsi="Cambria Math"/>
+              </w:rPr>
+              <m:t>1</m:t>
+            </m:r>
+            <m:r>
+              <w:rPr>
+                <w:rFonts w:ascii="Cambria Math" w:eastAsiaTheme="minorEastAsia" w:hAnsi="Cambria Math"/>
+              </w:rPr>
+              <m:t>6</m:t>
+            </m:r>
+          </m:sup>
+        </m:sSup>
+      </m:oMath>
+      <w:r>
+        <w:rPr>
+          <w:rFonts w:eastAsiaTheme="minorEastAsia"/>
+        </w:rPr>
+        <w:t xml:space="preserve">.  </w:t>
+      </w:r>
+    </w:p>
+    <w:p>
+      <w:pPr>
+        <w:rPr>
+          <w:rFonts w:eastAsiaTheme="minorEastAsia"/>
+        </w:rPr>
+      </w:pPr>
+      <w:r>
+        <w:rPr>
+          <w:rFonts w:eastAsiaTheme="minorEastAsia"/>
+        </w:rPr>
+        <w:t xml:space="preserve"> </w:t>
+      </w:r>
+      <w:r>
+        <w:rPr>
+          <w:rFonts w:eastAsiaTheme="minorEastAsia"/>
+        </w:rPr>
+        <w:t>Despite the bases and number of elements being the same for y1 and y2, y2 takes more time to radix sort as the complexity is O((</w:t>
+      </w:r>
+      <w:proofErr w:type="spellStart"/>
+      <w:r>
+        <w:rPr>
+          <w:rFonts w:eastAsiaTheme="minorEastAsia"/>
+        </w:rPr>
+        <w:t>n+</w:t>
+      </w:r>
+      <w:proofErr w:type="gramStart"/>
+      <w:r>
+        <w:rPr>
+          <w:rFonts w:eastAsiaTheme="minorEastAsia"/>
+        </w:rPr>
+        <w:t>b</w:t>
+      </w:r>
+      <w:proofErr w:type="spellEnd"/>
+      <w:r>
+        <w:rPr>
+          <w:rFonts w:eastAsiaTheme="minorEastAsia"/>
+        </w:rPr>
+        <w:t>)log</w:t>
+      </w:r>
+      <w:proofErr w:type="gramEnd"/>
+      <w:r>
+        <w:rPr>
+          <w:rFonts w:eastAsiaTheme="minorEastAsia"/>
+        </w:rPr>
+        <w:t xml:space="preserve">(M)) where M is the value of the largest data. </w:t>
+      </w:r>
+      <w:proofErr w:type="gramStart"/>
+      <w:r>
+        <w:rPr>
+          <w:rFonts w:eastAsiaTheme="minorEastAsia"/>
+        </w:rPr>
+        <w:t>Log(</w:t>
+      </w:r>
+      <w:proofErr w:type="gramEnd"/>
+      <m:oMath>
+        <m:sSup>
+          <m:sSupPr>
+            <m:ctrlPr>
+              <w:rPr>
+                <w:rFonts w:ascii="Cambria Math" w:eastAsiaTheme="minorEastAsia" w:hAnsi="Cambria Math"/>
+                <w:i/>
+              </w:rPr>
+            </m:ctrlPr>
+          </m:sSupPr>
+          <m:e>
+            <m:r>
+              <w:rPr>
+                <w:rFonts w:ascii="Cambria Math" w:eastAsiaTheme="minorEastAsia" w:hAnsi="Cambria Math"/>
+              </w:rPr>
+              <m:t>2</m:t>
+            </m:r>
+          </m:e>
+          <m:sup>
+            <m:r>
+              <w:rPr>
+                <w:rFonts w:ascii="Cambria Math" w:eastAsiaTheme="minorEastAsia" w:hAnsi="Cambria Math"/>
+              </w:rPr>
+              <m:t>16</m:t>
+            </m:r>
+          </m:sup>
+        </m:sSup>
+      </m:oMath>
+      <w:r>
+        <w:rPr>
+          <w:rFonts w:eastAsiaTheme="minorEastAsia"/>
+        </w:rPr>
+        <w:t>) &gt; Log(</w:t>
+      </w:r>
+      <m:oMath>
+        <m:sSup>
+          <m:sSupPr>
+            <m:ctrlPr>
+              <w:rPr>
+                <w:rFonts w:ascii="Cambria Math" w:eastAsiaTheme="minorEastAsia" w:hAnsi="Cambria Math"/>
+                <w:i/>
+              </w:rPr>
+            </m:ctrlPr>
+          </m:sSupPr>
+          <m:e>
+            <m:r>
+              <w:rPr>
+                <w:rFonts w:ascii="Cambria Math" w:eastAsiaTheme="minorEastAsia" w:hAnsi="Cambria Math"/>
+              </w:rPr>
+              <m:t>2</m:t>
+            </m:r>
+          </m:e>
+          <m:sup>
+            <m:r>
+              <w:rPr>
+                <w:rFonts w:ascii="Cambria Math" w:eastAsiaTheme="minorEastAsia" w:hAnsi="Cambria Math"/>
+              </w:rPr>
+              <m:t>1</m:t>
+            </m:r>
+            <m:r>
+              <w:rPr>
+                <w:rFonts w:ascii="Cambria Math" w:eastAsiaTheme="minorEastAsia" w:hAnsi="Cambria Math"/>
+              </w:rPr>
+              <m:t>5</m:t>
+            </m:r>
+          </m:sup>
+        </m:sSup>
+      </m:oMath>
+      <w:r>
+        <w:rPr>
+          <w:rFonts w:eastAsiaTheme="minorEastAsia"/>
+        </w:rPr>
+        <w:t xml:space="preserve">) hence the overall time complexity for y2 is greater than y1 as represented by the graph. </w:t>
+      </w:r>
+      <w:proofErr w:type="gramStart"/>
+      <w:r>
+        <w:rPr>
+          <w:rFonts w:eastAsiaTheme="minorEastAsia"/>
+        </w:rPr>
+        <w:t>However</w:t>
+      </w:r>
+      <w:proofErr w:type="gramEnd"/>
+      <w:r>
+        <w:rPr>
+          <w:rFonts w:eastAsiaTheme="minorEastAsia"/>
+        </w:rPr>
+        <w:t xml:space="preserve"> when </w:t>
+      </w:r>
+      <w:r>
+        <w:rPr>
+          <w:rFonts w:eastAsiaTheme="minorEastAsia"/>
+        </w:rPr>
+        <w:lastRenderedPageBreak/>
+        <w:t>we use a higher base, the graph lines get really close to each other since the base begins to affect the overall value and Log(M) makes a less difference</w:t>
+      </w:r>
+      <w:r>
+        <w:rPr>
+          <w:rFonts w:eastAsiaTheme="minorEastAsia"/>
+        </w:rPr>
+        <w:t xml:space="preserve"> in the value of the complexity</w:t>
+      </w:r>
+      <w:r>
+        <w:rPr>
+          <w:rFonts w:eastAsiaTheme="minorEastAsia"/>
+        </w:rPr>
+        <w:t xml:space="preserve">.  </w:t>
+      </w:r>
+      <w:r>
+        <w:rPr>
+          <w:rFonts w:eastAsiaTheme="minorEastAsia"/>
+        </w:rPr>
+        <w:t xml:space="preserve">   </w:t>
+      </w:r>
+    </w:p>
+    <w:p>
+      <w:pPr>
+        <w:rPr>
+          <w:rFonts w:eastAsiaTheme="minorEastAsia"/>
+        </w:rPr>
+      </w:pPr>
     </w:p>
     <w:p/>
     <w:p/>
-    <w:p/>
-    <w:tbl>
-      <w:tblPr>
-        <w:tblW w:w="3080" w:type="dxa"/>
-        <w:tblLook w:val="04A0" w:firstRow="1" w:lastRow="0" w:firstColumn="1" w:lastColumn="0" w:noHBand="0" w:noVBand="1"/>
-      </w:tblPr>
-      <w:tblGrid>
-        <w:gridCol w:w="997"/>
-        <w:gridCol w:w="1053"/>
-        <w:gridCol w:w="1276"/>
-      </w:tblGrid>
-      <w:tr>
-        <w:trPr>
-          <w:trHeight w:val="300"/>
-        </w:trPr>
-        <w:tc>
-          <w:tcPr>
-            <w:tcW w:w="960" w:type="dxa"/>
-            <w:tcBorders>
-              <w:top w:val="single" w:sz="4" w:space="0" w:color="000000"/>
-              <w:left w:val="single" w:sz="4" w:space="0" w:color="000000"/>
-              <w:bottom w:val="single" w:sz="8" w:space="0" w:color="000000"/>
-              <w:right w:val="single" w:sz="4" w:space="0" w:color="000000"/>
-            </w:tcBorders>
-            <w:shd w:val="clear" w:color="auto" w:fill="auto"/>
-            <w:noWrap/>
-            <w:vAlign w:val="bottom"/>
-            <w:hideMark/>
-          </w:tcPr>
-          <w:p>
-            <w:pPr>
-              <w:spacing w:after="0" w:line="240" w:lineRule="auto"/>
-              <w:rPr>
-                <w:rFonts w:ascii="Calibri" w:eastAsia="Times New Roman" w:hAnsi="Calibri" w:cs="Calibri"/>
-                <w:b/>
-                <w:bCs/>
-                <w:color w:val="000000"/>
-              </w:rPr>
-            </w:pPr>
-            <w:r>
-              <w:rPr>
-                <w:rFonts w:ascii="Calibri" w:eastAsia="Times New Roman" w:hAnsi="Calibri" w:cs="Calibri"/>
-                <w:b/>
-                <w:bCs/>
-                <w:color w:val="000000"/>
-              </w:rPr>
-              <w:lastRenderedPageBreak/>
-              <w:t>B</w:t>
-            </w:r>
-            <w:r>
-              <w:rPr>
-                <w:rFonts w:ascii="Calibri" w:eastAsia="Times New Roman" w:hAnsi="Calibri" w:cs="Calibri"/>
-                <w:b/>
-                <w:bCs/>
-                <w:color w:val="000000"/>
-              </w:rPr>
-              <w:t>ase</w:t>
-            </w:r>
-            <w:r>
-              <w:rPr>
-                <w:rFonts w:ascii="Calibri" w:eastAsia="Times New Roman" w:hAnsi="Calibri" w:cs="Calibri"/>
-                <w:b/>
-                <w:bCs/>
-                <w:color w:val="000000"/>
-              </w:rPr>
-              <w:t>2</w:t>
-            </w:r>
-          </w:p>
-        </w:tc>
-        <w:tc>
-          <w:tcPr>
-            <w:tcW w:w="960" w:type="dxa"/>
-            <w:tcBorders>
-              <w:top w:val="single" w:sz="4" w:space="0" w:color="000000"/>
-              <w:left w:val="single" w:sz="4" w:space="0" w:color="000000"/>
-              <w:bottom w:val="single" w:sz="8" w:space="0" w:color="000000"/>
-              <w:right w:val="single" w:sz="4" w:space="0" w:color="000000"/>
-            </w:tcBorders>
-            <w:shd w:val="clear" w:color="auto" w:fill="auto"/>
-            <w:noWrap/>
-            <w:vAlign w:val="bottom"/>
-            <w:hideMark/>
-          </w:tcPr>
-          <w:p>
-            <w:pPr>
-              <w:spacing w:after="0" w:line="240" w:lineRule="auto"/>
-              <w:rPr>
-                <w:rFonts w:ascii="Calibri" w:eastAsia="Times New Roman" w:hAnsi="Calibri" w:cs="Calibri"/>
-                <w:b/>
-                <w:bCs/>
-                <w:color w:val="000000"/>
-              </w:rPr>
-            </w:pPr>
-            <w:r>
-              <w:rPr>
-                <w:rFonts w:ascii="Calibri" w:eastAsia="Times New Roman" w:hAnsi="Calibri" w:cs="Calibri"/>
-                <w:b/>
-                <w:bCs/>
-                <w:color w:val="000000"/>
-              </w:rPr>
-              <w:t>Time(y3)</w:t>
-            </w:r>
-          </w:p>
-        </w:tc>
-        <w:tc>
-          <w:tcPr>
-            <w:tcW w:w="1160" w:type="dxa"/>
-            <w:tcBorders>
-              <w:top w:val="single" w:sz="4" w:space="0" w:color="000000"/>
-              <w:left w:val="single" w:sz="4" w:space="0" w:color="000000"/>
-              <w:bottom w:val="single" w:sz="8" w:space="0" w:color="000000"/>
-              <w:right w:val="single" w:sz="4" w:space="0" w:color="000000"/>
-            </w:tcBorders>
-            <w:shd w:val="clear" w:color="auto" w:fill="auto"/>
-            <w:noWrap/>
-            <w:vAlign w:val="bottom"/>
-            <w:hideMark/>
-          </w:tcPr>
-          <w:p>
-            <w:pPr>
-              <w:spacing w:after="0" w:line="240" w:lineRule="auto"/>
-              <w:rPr>
-                <w:rFonts w:ascii="Calibri" w:eastAsia="Times New Roman" w:hAnsi="Calibri" w:cs="Calibri"/>
-                <w:b/>
-                <w:bCs/>
-                <w:color w:val="000000"/>
-              </w:rPr>
-            </w:pPr>
-            <w:r>
-              <w:rPr>
-                <w:rFonts w:ascii="Calibri" w:eastAsia="Times New Roman" w:hAnsi="Calibri" w:cs="Calibri"/>
-                <w:b/>
-                <w:bCs/>
-                <w:color w:val="000000"/>
-              </w:rPr>
-              <w:t>Time(y4)</w:t>
-            </w:r>
-          </w:p>
-        </w:tc>
-      </w:tr>
-      <w:tr>
-        <w:trPr>
-          <w:trHeight w:val="300"/>
-        </w:trPr>
-        <w:tc>
-          <w:tcPr>
-            <w:tcW w:w="960" w:type="dxa"/>
-            <w:tcBorders>
-              <w:top w:val="single" w:sz="4" w:space="0" w:color="000000"/>
-              <w:left w:val="single" w:sz="4" w:space="0" w:color="000000"/>
-              <w:bottom w:val="single" w:sz="4" w:space="0" w:color="000000"/>
-              <w:right w:val="single" w:sz="4" w:space="0" w:color="000000"/>
-            </w:tcBorders>
-            <w:shd w:val="clear" w:color="D9D9D9" w:fill="D9D9D9"/>
-            <w:noWrap/>
-            <w:vAlign w:val="bottom"/>
-            <w:hideMark/>
-          </w:tcPr>
-          <w:p>
-            <w:pPr>
-              <w:spacing w:after="0" w:line="240" w:lineRule="auto"/>
-              <w:jc w:val="right"/>
-              <w:rPr>
-                <w:rFonts w:ascii="Calibri" w:eastAsia="Times New Roman" w:hAnsi="Calibri" w:cs="Calibri"/>
-                <w:color w:val="000000"/>
-              </w:rPr>
-            </w:pPr>
-            <w:r>
-              <w:rPr>
-                <w:rFonts w:ascii="Calibri" w:eastAsia="Times New Roman" w:hAnsi="Calibri" w:cs="Calibri"/>
-                <w:color w:val="000000"/>
-                <w:lang w:val="en-AU"/>
-              </w:rPr>
-              <w:t>2500000</w:t>
-            </w:r>
-          </w:p>
-        </w:tc>
-        <w:tc>
-          <w:tcPr>
-            <w:tcW w:w="960" w:type="dxa"/>
-            <w:tcBorders>
-              <w:top w:val="single" w:sz="4" w:space="0" w:color="000000"/>
-              <w:left w:val="single" w:sz="4" w:space="0" w:color="000000"/>
-              <w:bottom w:val="single" w:sz="4" w:space="0" w:color="000000"/>
-              <w:right w:val="single" w:sz="4" w:space="0" w:color="000000"/>
-            </w:tcBorders>
-            <w:shd w:val="clear" w:color="D9D9D9" w:fill="D9D9D9"/>
-            <w:noWrap/>
-            <w:vAlign w:val="bottom"/>
-            <w:hideMark/>
-          </w:tcPr>
-          <w:p>
-            <w:pPr>
-              <w:spacing w:after="0" w:line="240" w:lineRule="auto"/>
-              <w:jc w:val="right"/>
-              <w:rPr>
-                <w:rFonts w:ascii="Calibri" w:eastAsia="Times New Roman" w:hAnsi="Calibri" w:cs="Calibri"/>
-                <w:color w:val="000000"/>
-              </w:rPr>
-            </w:pPr>
-            <w:r>
-              <w:rPr>
-                <w:rFonts w:ascii="Calibri" w:eastAsia="Times New Roman" w:hAnsi="Calibri" w:cs="Calibri"/>
-                <w:color w:val="000000"/>
-                <w:lang w:val="en-AU"/>
-              </w:rPr>
-              <w:t>16.23863</w:t>
-            </w:r>
-          </w:p>
-        </w:tc>
-        <w:tc>
-          <w:tcPr>
-            <w:tcW w:w="1160" w:type="dxa"/>
-            <w:tcBorders>
-              <w:top w:val="single" w:sz="4" w:space="0" w:color="000000"/>
-              <w:left w:val="single" w:sz="4" w:space="0" w:color="000000"/>
-              <w:bottom w:val="single" w:sz="4" w:space="0" w:color="000000"/>
-              <w:right w:val="single" w:sz="4" w:space="0" w:color="000000"/>
-            </w:tcBorders>
-            <w:shd w:val="clear" w:color="D9D9D9" w:fill="D9D9D9"/>
-            <w:noWrap/>
-            <w:vAlign w:val="bottom"/>
-            <w:hideMark/>
-          </w:tcPr>
-          <w:p>
-            <w:pPr>
-              <w:spacing w:after="0" w:line="240" w:lineRule="auto"/>
-              <w:jc w:val="right"/>
-              <w:rPr>
-                <w:rFonts w:ascii="Calibri" w:eastAsia="Times New Roman" w:hAnsi="Calibri" w:cs="Calibri"/>
-                <w:color w:val="000000"/>
-              </w:rPr>
-            </w:pPr>
-            <w:r>
-              <w:rPr>
-                <w:rFonts w:ascii="Calibri" w:eastAsia="Times New Roman" w:hAnsi="Calibri" w:cs="Calibri"/>
-                <w:color w:val="000000"/>
-                <w:lang w:val="en-AU"/>
-              </w:rPr>
-              <w:t>18.6779366</w:t>
-            </w:r>
-          </w:p>
-        </w:tc>
-      </w:tr>
-      <w:tr>
-        <w:trPr>
-          <w:trHeight w:val="300"/>
-        </w:trPr>
-        <w:tc>
-          <w:tcPr>
-            <w:tcW w:w="960" w:type="dxa"/>
-            <w:tcBorders>
-              <w:top w:val="single" w:sz="4" w:space="0" w:color="000000"/>
-              <w:left w:val="single" w:sz="4" w:space="0" w:color="000000"/>
-              <w:bottom w:val="single" w:sz="4" w:space="0" w:color="000000"/>
-              <w:right w:val="single" w:sz="4" w:space="0" w:color="000000"/>
-            </w:tcBorders>
-            <w:shd w:val="clear" w:color="auto" w:fill="auto"/>
-            <w:noWrap/>
-            <w:vAlign w:val="bottom"/>
-            <w:hideMark/>
-          </w:tcPr>
-          <w:p>
-            <w:pPr>
-              <w:spacing w:after="0" w:line="240" w:lineRule="auto"/>
-              <w:jc w:val="right"/>
-              <w:rPr>
-                <w:rFonts w:ascii="Calibri" w:eastAsia="Times New Roman" w:hAnsi="Calibri" w:cs="Calibri"/>
-                <w:color w:val="000000"/>
-              </w:rPr>
-            </w:pPr>
-            <w:r>
-              <w:rPr>
-                <w:rFonts w:ascii="Calibri" w:eastAsia="Times New Roman" w:hAnsi="Calibri" w:cs="Calibri"/>
-                <w:color w:val="000000"/>
-                <w:lang w:val="en-AU"/>
-              </w:rPr>
-              <w:t>3000000</w:t>
-            </w:r>
-          </w:p>
-        </w:tc>
-        <w:tc>
-          <w:tcPr>
-            <w:tcW w:w="960" w:type="dxa"/>
-            <w:tcBorders>
-              <w:top w:val="single" w:sz="4" w:space="0" w:color="000000"/>
-              <w:left w:val="single" w:sz="4" w:space="0" w:color="000000"/>
-              <w:bottom w:val="single" w:sz="4" w:space="0" w:color="000000"/>
-              <w:right w:val="single" w:sz="4" w:space="0" w:color="000000"/>
-            </w:tcBorders>
-            <w:shd w:val="clear" w:color="auto" w:fill="auto"/>
-            <w:noWrap/>
-            <w:vAlign w:val="bottom"/>
-            <w:hideMark/>
-          </w:tcPr>
-          <w:p>
-            <w:pPr>
-              <w:spacing w:after="0" w:line="240" w:lineRule="auto"/>
-              <w:jc w:val="right"/>
-              <w:rPr>
-                <w:rFonts w:ascii="Calibri" w:eastAsia="Times New Roman" w:hAnsi="Calibri" w:cs="Calibri"/>
-                <w:color w:val="000000"/>
-              </w:rPr>
-            </w:pPr>
-            <w:r>
-              <w:rPr>
-                <w:rFonts w:ascii="Calibri" w:eastAsia="Times New Roman" w:hAnsi="Calibri" w:cs="Calibri"/>
-                <w:color w:val="000000"/>
-                <w:lang w:val="en-AU"/>
-              </w:rPr>
-              <w:t>19.18771</w:t>
-            </w:r>
-          </w:p>
-        </w:tc>
-        <w:tc>
-          <w:tcPr>
-            <w:tcW w:w="1160" w:type="dxa"/>
-            <w:tcBorders>
-              <w:top w:val="single" w:sz="4" w:space="0" w:color="000000"/>
-              <w:left w:val="single" w:sz="4" w:space="0" w:color="000000"/>
-              <w:bottom w:val="single" w:sz="4" w:space="0" w:color="000000"/>
-              <w:right w:val="single" w:sz="4" w:space="0" w:color="000000"/>
-            </w:tcBorders>
-            <w:shd w:val="clear" w:color="auto" w:fill="auto"/>
-            <w:noWrap/>
-            <w:vAlign w:val="bottom"/>
-            <w:hideMark/>
-          </w:tcPr>
-          <w:p>
-            <w:pPr>
-              <w:spacing w:after="0" w:line="240" w:lineRule="auto"/>
-              <w:jc w:val="right"/>
-              <w:rPr>
-                <w:rFonts w:ascii="Calibri" w:eastAsia="Times New Roman" w:hAnsi="Calibri" w:cs="Calibri"/>
-                <w:color w:val="000000"/>
-              </w:rPr>
-            </w:pPr>
-            <w:r>
-              <w:rPr>
-                <w:rFonts w:ascii="Calibri" w:eastAsia="Times New Roman" w:hAnsi="Calibri" w:cs="Calibri"/>
-                <w:color w:val="000000"/>
-                <w:lang w:val="en-AU"/>
-              </w:rPr>
-              <w:t>22.0092609</w:t>
-            </w:r>
-          </w:p>
-        </w:tc>
-      </w:tr>
-      <w:tr>
-        <w:trPr>
-          <w:trHeight w:val="300"/>
-        </w:trPr>
-        <w:tc>
-          <w:tcPr>
-            <w:tcW w:w="960" w:type="dxa"/>
-            <w:tcBorders>
-              <w:top w:val="single" w:sz="4" w:space="0" w:color="000000"/>
-              <w:left w:val="single" w:sz="4" w:space="0" w:color="000000"/>
-              <w:bottom w:val="single" w:sz="4" w:space="0" w:color="000000"/>
-              <w:right w:val="single" w:sz="4" w:space="0" w:color="000000"/>
-            </w:tcBorders>
-            <w:shd w:val="clear" w:color="D9D9D9" w:fill="D9D9D9"/>
-            <w:noWrap/>
-            <w:vAlign w:val="bottom"/>
-            <w:hideMark/>
-          </w:tcPr>
-          <w:p>
-            <w:pPr>
-              <w:spacing w:after="0" w:line="240" w:lineRule="auto"/>
-              <w:jc w:val="right"/>
-              <w:rPr>
-                <w:rFonts w:ascii="Calibri" w:eastAsia="Times New Roman" w:hAnsi="Calibri" w:cs="Calibri"/>
-                <w:color w:val="000000"/>
-              </w:rPr>
-            </w:pPr>
-            <w:r>
-              <w:rPr>
-                <w:rFonts w:ascii="Calibri" w:eastAsia="Times New Roman" w:hAnsi="Calibri" w:cs="Calibri"/>
-                <w:color w:val="000000"/>
-                <w:lang w:val="en-AU"/>
-              </w:rPr>
-              <w:t>3500000</w:t>
-            </w:r>
-          </w:p>
-        </w:tc>
-        <w:tc>
-          <w:tcPr>
-            <w:tcW w:w="960" w:type="dxa"/>
-            <w:tcBorders>
-              <w:top w:val="single" w:sz="4" w:space="0" w:color="000000"/>
-              <w:left w:val="single" w:sz="4" w:space="0" w:color="000000"/>
-              <w:bottom w:val="single" w:sz="4" w:space="0" w:color="000000"/>
-              <w:right w:val="single" w:sz="4" w:space="0" w:color="000000"/>
-            </w:tcBorders>
-            <w:shd w:val="clear" w:color="D9D9D9" w:fill="D9D9D9"/>
-            <w:noWrap/>
-            <w:vAlign w:val="bottom"/>
-            <w:hideMark/>
-          </w:tcPr>
-          <w:p>
-            <w:pPr>
-              <w:spacing w:after="0" w:line="240" w:lineRule="auto"/>
-              <w:jc w:val="right"/>
-              <w:rPr>
-                <w:rFonts w:ascii="Calibri" w:eastAsia="Times New Roman" w:hAnsi="Calibri" w:cs="Calibri"/>
-                <w:color w:val="000000"/>
-              </w:rPr>
-            </w:pPr>
-            <w:r>
-              <w:rPr>
-                <w:rFonts w:ascii="Calibri" w:eastAsia="Times New Roman" w:hAnsi="Calibri" w:cs="Calibri"/>
-                <w:color w:val="000000"/>
-                <w:lang w:val="en-AU"/>
-              </w:rPr>
-              <w:t>21.15345</w:t>
-            </w:r>
-          </w:p>
-        </w:tc>
-        <w:tc>
-          <w:tcPr>
-            <w:tcW w:w="1160" w:type="dxa"/>
-            <w:tcBorders>
-              <w:top w:val="single" w:sz="4" w:space="0" w:color="000000"/>
-              <w:left w:val="single" w:sz="4" w:space="0" w:color="000000"/>
-              <w:bottom w:val="single" w:sz="4" w:space="0" w:color="000000"/>
-              <w:right w:val="single" w:sz="4" w:space="0" w:color="000000"/>
-            </w:tcBorders>
-            <w:shd w:val="clear" w:color="D9D9D9" w:fill="D9D9D9"/>
-            <w:noWrap/>
-            <w:vAlign w:val="bottom"/>
-            <w:hideMark/>
-          </w:tcPr>
-          <w:p>
-            <w:pPr>
-              <w:spacing w:after="0" w:line="240" w:lineRule="auto"/>
-              <w:jc w:val="right"/>
-              <w:rPr>
-                <w:rFonts w:ascii="Calibri" w:eastAsia="Times New Roman" w:hAnsi="Calibri" w:cs="Calibri"/>
-                <w:color w:val="000000"/>
-              </w:rPr>
-            </w:pPr>
-            <w:r>
-              <w:rPr>
-                <w:rFonts w:ascii="Calibri" w:eastAsia="Times New Roman" w:hAnsi="Calibri" w:cs="Calibri"/>
-                <w:color w:val="000000"/>
-                <w:lang w:val="en-AU"/>
-              </w:rPr>
-              <w:t>25.3454225</w:t>
-            </w:r>
-          </w:p>
-        </w:tc>
-      </w:tr>
-      <w:tr>
-        <w:trPr>
-          <w:trHeight w:val="300"/>
-        </w:trPr>
-        <w:tc>
-          <w:tcPr>
-            <w:tcW w:w="960" w:type="dxa"/>
-            <w:tcBorders>
-              <w:top w:val="single" w:sz="4" w:space="0" w:color="000000"/>
-              <w:left w:val="single" w:sz="4" w:space="0" w:color="000000"/>
-              <w:bottom w:val="single" w:sz="4" w:space="0" w:color="000000"/>
-              <w:right w:val="single" w:sz="4" w:space="0" w:color="000000"/>
-            </w:tcBorders>
-            <w:shd w:val="clear" w:color="auto" w:fill="auto"/>
-            <w:noWrap/>
-            <w:vAlign w:val="bottom"/>
-            <w:hideMark/>
-          </w:tcPr>
-          <w:p>
-            <w:pPr>
-              <w:spacing w:after="0" w:line="240" w:lineRule="auto"/>
-              <w:jc w:val="right"/>
-              <w:rPr>
-                <w:rFonts w:ascii="Calibri" w:eastAsia="Times New Roman" w:hAnsi="Calibri" w:cs="Calibri"/>
-                <w:color w:val="000000"/>
-              </w:rPr>
-            </w:pPr>
-            <w:r>
-              <w:rPr>
-                <w:rFonts w:ascii="Calibri" w:eastAsia="Times New Roman" w:hAnsi="Calibri" w:cs="Calibri"/>
-                <w:color w:val="000000"/>
-                <w:lang w:val="en-AU"/>
-              </w:rPr>
-              <w:t>4000000</w:t>
-            </w:r>
-          </w:p>
-        </w:tc>
-        <w:tc>
-          <w:tcPr>
-            <w:tcW w:w="960" w:type="dxa"/>
-            <w:tcBorders>
-              <w:top w:val="single" w:sz="4" w:space="0" w:color="000000"/>
-              <w:left w:val="single" w:sz="4" w:space="0" w:color="000000"/>
-              <w:bottom w:val="single" w:sz="4" w:space="0" w:color="000000"/>
-              <w:right w:val="single" w:sz="4" w:space="0" w:color="000000"/>
-            </w:tcBorders>
-            <w:shd w:val="clear" w:color="auto" w:fill="auto"/>
-            <w:noWrap/>
-            <w:vAlign w:val="bottom"/>
-            <w:hideMark/>
-          </w:tcPr>
-          <w:p>
-            <w:pPr>
-              <w:spacing w:after="0" w:line="240" w:lineRule="auto"/>
-              <w:jc w:val="right"/>
-              <w:rPr>
-                <w:rFonts w:ascii="Calibri" w:eastAsia="Times New Roman" w:hAnsi="Calibri" w:cs="Calibri"/>
-                <w:color w:val="000000"/>
-              </w:rPr>
-            </w:pPr>
-            <w:r>
-              <w:rPr>
-                <w:rFonts w:ascii="Calibri" w:eastAsia="Times New Roman" w:hAnsi="Calibri" w:cs="Calibri"/>
-                <w:color w:val="000000"/>
-                <w:lang w:val="en-AU"/>
-              </w:rPr>
-              <w:t>24.07106</w:t>
-            </w:r>
-          </w:p>
-        </w:tc>
-        <w:tc>
-          <w:tcPr>
-            <w:tcW w:w="1160" w:type="dxa"/>
-            <w:tcBorders>
-              <w:top w:val="single" w:sz="4" w:space="0" w:color="000000"/>
-              <w:left w:val="single" w:sz="4" w:space="0" w:color="000000"/>
-              <w:bottom w:val="single" w:sz="4" w:space="0" w:color="000000"/>
-              <w:right w:val="single" w:sz="4" w:space="0" w:color="000000"/>
-            </w:tcBorders>
-            <w:shd w:val="clear" w:color="auto" w:fill="auto"/>
-            <w:noWrap/>
-            <w:vAlign w:val="bottom"/>
-            <w:hideMark/>
-          </w:tcPr>
-          <w:p>
-            <w:pPr>
-              <w:spacing w:after="0" w:line="240" w:lineRule="auto"/>
-              <w:jc w:val="right"/>
-              <w:rPr>
-                <w:rFonts w:ascii="Calibri" w:eastAsia="Times New Roman" w:hAnsi="Calibri" w:cs="Calibri"/>
-                <w:color w:val="000000"/>
-              </w:rPr>
-            </w:pPr>
-            <w:r>
-              <w:rPr>
-                <w:rFonts w:ascii="Calibri" w:eastAsia="Times New Roman" w:hAnsi="Calibri" w:cs="Calibri"/>
-                <w:color w:val="000000"/>
-                <w:lang w:val="en-AU"/>
-              </w:rPr>
-              <w:t>27.4313116</w:t>
-            </w:r>
-          </w:p>
-        </w:tc>
-      </w:tr>
-      <w:tr>
-        <w:trPr>
-          <w:trHeight w:val="300"/>
-        </w:trPr>
-        <w:tc>
-          <w:tcPr>
-            <w:tcW w:w="960" w:type="dxa"/>
-            <w:tcBorders>
-              <w:top w:val="single" w:sz="4" w:space="0" w:color="000000"/>
-              <w:left w:val="single" w:sz="4" w:space="0" w:color="000000"/>
-              <w:bottom w:val="single" w:sz="4" w:space="0" w:color="000000"/>
-              <w:right w:val="single" w:sz="4" w:space="0" w:color="000000"/>
-            </w:tcBorders>
-            <w:shd w:val="clear" w:color="D9D9D9" w:fill="D9D9D9"/>
-            <w:noWrap/>
-            <w:vAlign w:val="bottom"/>
-            <w:hideMark/>
-          </w:tcPr>
-          <w:p>
-            <w:pPr>
-              <w:spacing w:after="0" w:line="240" w:lineRule="auto"/>
-              <w:jc w:val="right"/>
-              <w:rPr>
-                <w:rFonts w:ascii="Calibri" w:eastAsia="Times New Roman" w:hAnsi="Calibri" w:cs="Calibri"/>
-                <w:color w:val="000000"/>
-              </w:rPr>
-            </w:pPr>
-            <w:r>
-              <w:rPr>
-                <w:rFonts w:ascii="Calibri" w:eastAsia="Times New Roman" w:hAnsi="Calibri" w:cs="Calibri"/>
-                <w:color w:val="000000"/>
-                <w:lang w:val="en-AU"/>
-              </w:rPr>
-              <w:t>4500000</w:t>
-            </w:r>
-          </w:p>
-        </w:tc>
-        <w:tc>
-          <w:tcPr>
-            <w:tcW w:w="960" w:type="dxa"/>
-            <w:tcBorders>
-              <w:top w:val="single" w:sz="4" w:space="0" w:color="000000"/>
-              <w:left w:val="single" w:sz="4" w:space="0" w:color="000000"/>
-              <w:bottom w:val="single" w:sz="4" w:space="0" w:color="000000"/>
-              <w:right w:val="single" w:sz="4" w:space="0" w:color="000000"/>
-            </w:tcBorders>
-            <w:shd w:val="clear" w:color="D9D9D9" w:fill="D9D9D9"/>
-            <w:noWrap/>
-            <w:vAlign w:val="bottom"/>
-            <w:hideMark/>
-          </w:tcPr>
-          <w:p>
-            <w:pPr>
-              <w:spacing w:after="0" w:line="240" w:lineRule="auto"/>
-              <w:jc w:val="right"/>
-              <w:rPr>
-                <w:rFonts w:ascii="Calibri" w:eastAsia="Times New Roman" w:hAnsi="Calibri" w:cs="Calibri"/>
-                <w:color w:val="000000"/>
-              </w:rPr>
-            </w:pPr>
-            <w:r>
-              <w:rPr>
-                <w:rFonts w:ascii="Calibri" w:eastAsia="Times New Roman" w:hAnsi="Calibri" w:cs="Calibri"/>
-                <w:color w:val="000000"/>
-                <w:lang w:val="en-AU"/>
-              </w:rPr>
-              <w:t>26.42248</w:t>
-            </w:r>
-          </w:p>
-        </w:tc>
-        <w:tc>
-          <w:tcPr>
-            <w:tcW w:w="1160" w:type="dxa"/>
-            <w:tcBorders>
-              <w:top w:val="single" w:sz="4" w:space="0" w:color="000000"/>
-              <w:left w:val="single" w:sz="4" w:space="0" w:color="000000"/>
-              <w:bottom w:val="single" w:sz="4" w:space="0" w:color="000000"/>
-              <w:right w:val="single" w:sz="4" w:space="0" w:color="000000"/>
-            </w:tcBorders>
-            <w:shd w:val="clear" w:color="D9D9D9" w:fill="D9D9D9"/>
-            <w:noWrap/>
-            <w:vAlign w:val="bottom"/>
-            <w:hideMark/>
-          </w:tcPr>
-          <w:p>
-            <w:pPr>
-              <w:spacing w:after="0" w:line="240" w:lineRule="auto"/>
-              <w:jc w:val="right"/>
-              <w:rPr>
-                <w:rFonts w:ascii="Calibri" w:eastAsia="Times New Roman" w:hAnsi="Calibri" w:cs="Calibri"/>
-                <w:color w:val="000000"/>
-              </w:rPr>
-            </w:pPr>
-            <w:r>
-              <w:rPr>
-                <w:rFonts w:ascii="Calibri" w:eastAsia="Times New Roman" w:hAnsi="Calibri" w:cs="Calibri"/>
-                <w:color w:val="000000"/>
-                <w:lang w:val="en-AU"/>
-              </w:rPr>
-              <w:t>29.1959231</w:t>
-            </w:r>
-          </w:p>
-        </w:tc>
-      </w:tr>
-      <w:tr>
-        <w:trPr>
-          <w:trHeight w:val="300"/>
-        </w:trPr>
-        <w:tc>
-          <w:tcPr>
-            <w:tcW w:w="960" w:type="dxa"/>
-            <w:tcBorders>
-              <w:top w:val="single" w:sz="4" w:space="0" w:color="000000"/>
-              <w:left w:val="single" w:sz="4" w:space="0" w:color="000000"/>
-              <w:bottom w:val="single" w:sz="4" w:space="0" w:color="000000"/>
-              <w:right w:val="single" w:sz="4" w:space="0" w:color="000000"/>
-            </w:tcBorders>
-            <w:shd w:val="clear" w:color="auto" w:fill="auto"/>
-            <w:noWrap/>
-            <w:vAlign w:val="bottom"/>
-            <w:hideMark/>
-          </w:tcPr>
-          <w:p>
-            <w:pPr>
-              <w:spacing w:after="0" w:line="240" w:lineRule="auto"/>
-              <w:jc w:val="right"/>
-              <w:rPr>
-                <w:rFonts w:ascii="Calibri" w:eastAsia="Times New Roman" w:hAnsi="Calibri" w:cs="Calibri"/>
-                <w:color w:val="000000"/>
-              </w:rPr>
-            </w:pPr>
-            <w:r>
-              <w:rPr>
-                <w:rFonts w:ascii="Calibri" w:eastAsia="Times New Roman" w:hAnsi="Calibri" w:cs="Calibri"/>
-                <w:color w:val="000000"/>
-                <w:lang w:val="en-AU"/>
-              </w:rPr>
-              <w:t>5000000</w:t>
-            </w:r>
-          </w:p>
-        </w:tc>
-        <w:tc>
-          <w:tcPr>
-            <w:tcW w:w="960" w:type="dxa"/>
-            <w:tcBorders>
-              <w:top w:val="single" w:sz="4" w:space="0" w:color="000000"/>
-              <w:left w:val="single" w:sz="4" w:space="0" w:color="000000"/>
-              <w:bottom w:val="single" w:sz="4" w:space="0" w:color="000000"/>
-              <w:right w:val="single" w:sz="4" w:space="0" w:color="000000"/>
-            </w:tcBorders>
-            <w:shd w:val="clear" w:color="auto" w:fill="auto"/>
-            <w:noWrap/>
-            <w:vAlign w:val="bottom"/>
-            <w:hideMark/>
-          </w:tcPr>
-          <w:p>
-            <w:pPr>
-              <w:spacing w:after="0" w:line="240" w:lineRule="auto"/>
-              <w:jc w:val="right"/>
-              <w:rPr>
-                <w:rFonts w:ascii="Calibri" w:eastAsia="Times New Roman" w:hAnsi="Calibri" w:cs="Calibri"/>
-                <w:color w:val="000000"/>
-              </w:rPr>
-            </w:pPr>
-            <w:r>
-              <w:rPr>
-                <w:rFonts w:ascii="Calibri" w:eastAsia="Times New Roman" w:hAnsi="Calibri" w:cs="Calibri"/>
-                <w:color w:val="000000"/>
-                <w:lang w:val="en-AU"/>
-              </w:rPr>
-              <w:t>29.55322</w:t>
-            </w:r>
-          </w:p>
-        </w:tc>
-        <w:tc>
-          <w:tcPr>
-            <w:tcW w:w="1160" w:type="dxa"/>
-            <w:tcBorders>
-              <w:top w:val="single" w:sz="4" w:space="0" w:color="000000"/>
-              <w:left w:val="single" w:sz="4" w:space="0" w:color="000000"/>
-              <w:bottom w:val="single" w:sz="4" w:space="0" w:color="000000"/>
-              <w:right w:val="single" w:sz="4" w:space="0" w:color="000000"/>
-            </w:tcBorders>
-            <w:shd w:val="clear" w:color="auto" w:fill="auto"/>
-            <w:noWrap/>
-            <w:vAlign w:val="bottom"/>
-            <w:hideMark/>
-          </w:tcPr>
-          <w:p>
-            <w:pPr>
-              <w:spacing w:after="0" w:line="240" w:lineRule="auto"/>
-              <w:jc w:val="right"/>
-              <w:rPr>
-                <w:rFonts w:ascii="Calibri" w:eastAsia="Times New Roman" w:hAnsi="Calibri" w:cs="Calibri"/>
-                <w:color w:val="000000"/>
-              </w:rPr>
-            </w:pPr>
-            <w:r>
-              <w:rPr>
-                <w:rFonts w:ascii="Calibri" w:eastAsia="Times New Roman" w:hAnsi="Calibri" w:cs="Calibri"/>
-                <w:color w:val="000000"/>
-                <w:lang w:val="en-AU"/>
-              </w:rPr>
-              <w:t>31.984762</w:t>
-            </w:r>
-          </w:p>
-        </w:tc>
-      </w:tr>
-      <w:tr>
-        <w:trPr>
-          <w:trHeight w:val="300"/>
-        </w:trPr>
-        <w:tc>
-          <w:tcPr>
-            <w:tcW w:w="960" w:type="dxa"/>
-            <w:tcBorders>
-              <w:top w:val="single" w:sz="4" w:space="0" w:color="000000"/>
-              <w:left w:val="single" w:sz="4" w:space="0" w:color="000000"/>
-              <w:bottom w:val="single" w:sz="4" w:space="0" w:color="000000"/>
-              <w:right w:val="single" w:sz="4" w:space="0" w:color="000000"/>
-            </w:tcBorders>
-            <w:shd w:val="clear" w:color="D9D9D9" w:fill="D9D9D9"/>
-            <w:noWrap/>
-            <w:vAlign w:val="bottom"/>
-            <w:hideMark/>
-          </w:tcPr>
-          <w:p>
-            <w:pPr>
-              <w:spacing w:after="0" w:line="240" w:lineRule="auto"/>
-              <w:jc w:val="right"/>
-              <w:rPr>
-                <w:rFonts w:ascii="Calibri" w:eastAsia="Times New Roman" w:hAnsi="Calibri" w:cs="Calibri"/>
-                <w:color w:val="000000"/>
-              </w:rPr>
-            </w:pPr>
-            <w:r>
-              <w:rPr>
-                <w:rFonts w:ascii="Calibri" w:eastAsia="Times New Roman" w:hAnsi="Calibri" w:cs="Calibri"/>
-                <w:color w:val="000000"/>
-                <w:lang w:val="en-AU"/>
-              </w:rPr>
-              <w:t>5500000</w:t>
-            </w:r>
-          </w:p>
-        </w:tc>
-        <w:tc>
-          <w:tcPr>
-            <w:tcW w:w="960" w:type="dxa"/>
-            <w:tcBorders>
-              <w:top w:val="single" w:sz="4" w:space="0" w:color="000000"/>
-              <w:left w:val="single" w:sz="4" w:space="0" w:color="000000"/>
-              <w:bottom w:val="single" w:sz="4" w:space="0" w:color="000000"/>
-              <w:right w:val="single" w:sz="4" w:space="0" w:color="000000"/>
-            </w:tcBorders>
-            <w:shd w:val="clear" w:color="D9D9D9" w:fill="D9D9D9"/>
-            <w:noWrap/>
-            <w:vAlign w:val="bottom"/>
-            <w:hideMark/>
-          </w:tcPr>
-          <w:p>
-            <w:pPr>
-              <w:spacing w:after="0" w:line="240" w:lineRule="auto"/>
-              <w:jc w:val="right"/>
-              <w:rPr>
-                <w:rFonts w:ascii="Calibri" w:eastAsia="Times New Roman" w:hAnsi="Calibri" w:cs="Calibri"/>
-                <w:color w:val="000000"/>
-              </w:rPr>
-            </w:pPr>
-            <w:r>
-              <w:rPr>
-                <w:rFonts w:ascii="Calibri" w:eastAsia="Times New Roman" w:hAnsi="Calibri" w:cs="Calibri"/>
-                <w:color w:val="000000"/>
-                <w:lang w:val="en-AU"/>
-              </w:rPr>
-              <w:t>33.26661</w:t>
-            </w:r>
-          </w:p>
-        </w:tc>
-        <w:tc>
-          <w:tcPr>
-            <w:tcW w:w="1160" w:type="dxa"/>
-            <w:tcBorders>
-              <w:top w:val="single" w:sz="4" w:space="0" w:color="000000"/>
-              <w:left w:val="single" w:sz="4" w:space="0" w:color="000000"/>
-              <w:bottom w:val="single" w:sz="4" w:space="0" w:color="000000"/>
-              <w:right w:val="single" w:sz="4" w:space="0" w:color="000000"/>
-            </w:tcBorders>
-            <w:shd w:val="clear" w:color="D9D9D9" w:fill="D9D9D9"/>
-            <w:noWrap/>
-            <w:vAlign w:val="bottom"/>
-            <w:hideMark/>
-          </w:tcPr>
-          <w:p>
-            <w:pPr>
-              <w:spacing w:after="0" w:line="240" w:lineRule="auto"/>
-              <w:jc w:val="right"/>
-              <w:rPr>
-                <w:rFonts w:ascii="Calibri" w:eastAsia="Times New Roman" w:hAnsi="Calibri" w:cs="Calibri"/>
-                <w:color w:val="000000"/>
-              </w:rPr>
-            </w:pPr>
-            <w:r>
-              <w:rPr>
-                <w:rFonts w:ascii="Calibri" w:eastAsia="Times New Roman" w:hAnsi="Calibri" w:cs="Calibri"/>
-                <w:color w:val="000000"/>
-                <w:lang w:val="en-AU"/>
-              </w:rPr>
-              <w:t>35.0728211</w:t>
-            </w:r>
-          </w:p>
-        </w:tc>
-      </w:tr>
-      <w:tr>
-        <w:trPr>
-          <w:trHeight w:val="300"/>
-        </w:trPr>
-        <w:tc>
-          <w:tcPr>
-            <w:tcW w:w="960" w:type="dxa"/>
-            <w:tcBorders>
-              <w:top w:val="single" w:sz="4" w:space="0" w:color="000000"/>
-              <w:left w:val="single" w:sz="4" w:space="0" w:color="000000"/>
-              <w:bottom w:val="single" w:sz="4" w:space="0" w:color="000000"/>
-              <w:right w:val="single" w:sz="4" w:space="0" w:color="000000"/>
-            </w:tcBorders>
-            <w:shd w:val="clear" w:color="auto" w:fill="auto"/>
-            <w:noWrap/>
-            <w:vAlign w:val="bottom"/>
-            <w:hideMark/>
-          </w:tcPr>
-          <w:p>
-            <w:pPr>
-              <w:spacing w:after="0" w:line="240" w:lineRule="auto"/>
-              <w:jc w:val="right"/>
-              <w:rPr>
-                <w:rFonts w:ascii="Calibri" w:eastAsia="Times New Roman" w:hAnsi="Calibri" w:cs="Calibri"/>
-                <w:color w:val="000000"/>
-              </w:rPr>
-            </w:pPr>
-            <w:r>
-              <w:rPr>
-                <w:rFonts w:ascii="Calibri" w:eastAsia="Times New Roman" w:hAnsi="Calibri" w:cs="Calibri"/>
-                <w:color w:val="000000"/>
-                <w:lang w:val="en-AU"/>
-              </w:rPr>
-              <w:t>6000000</w:t>
-            </w:r>
-          </w:p>
-        </w:tc>
-        <w:tc>
-          <w:tcPr>
-            <w:tcW w:w="960" w:type="dxa"/>
-            <w:tcBorders>
-              <w:top w:val="single" w:sz="4" w:space="0" w:color="000000"/>
-              <w:left w:val="single" w:sz="4" w:space="0" w:color="000000"/>
-              <w:bottom w:val="single" w:sz="4" w:space="0" w:color="000000"/>
-              <w:right w:val="single" w:sz="4" w:space="0" w:color="000000"/>
-            </w:tcBorders>
-            <w:shd w:val="clear" w:color="auto" w:fill="auto"/>
-            <w:noWrap/>
-            <w:vAlign w:val="bottom"/>
-            <w:hideMark/>
-          </w:tcPr>
-          <w:p>
-            <w:pPr>
-              <w:spacing w:after="0" w:line="240" w:lineRule="auto"/>
-              <w:jc w:val="right"/>
-              <w:rPr>
-                <w:rFonts w:ascii="Calibri" w:eastAsia="Times New Roman" w:hAnsi="Calibri" w:cs="Calibri"/>
-                <w:color w:val="000000"/>
-              </w:rPr>
-            </w:pPr>
-            <w:r>
-              <w:rPr>
-                <w:rFonts w:ascii="Calibri" w:eastAsia="Times New Roman" w:hAnsi="Calibri" w:cs="Calibri"/>
-                <w:color w:val="000000"/>
-                <w:lang w:val="en-AU"/>
-              </w:rPr>
-              <w:t>34.31175</w:t>
-            </w:r>
-          </w:p>
-        </w:tc>
-        <w:tc>
-          <w:tcPr>
-            <w:tcW w:w="1160" w:type="dxa"/>
-            <w:tcBorders>
-              <w:top w:val="single" w:sz="4" w:space="0" w:color="000000"/>
-              <w:left w:val="single" w:sz="4" w:space="0" w:color="000000"/>
-              <w:bottom w:val="single" w:sz="4" w:space="0" w:color="000000"/>
-              <w:right w:val="single" w:sz="4" w:space="0" w:color="000000"/>
-            </w:tcBorders>
-            <w:shd w:val="clear" w:color="auto" w:fill="auto"/>
-            <w:noWrap/>
-            <w:vAlign w:val="bottom"/>
-            <w:hideMark/>
-          </w:tcPr>
-          <w:p>
-            <w:pPr>
-              <w:spacing w:after="0" w:line="240" w:lineRule="auto"/>
-              <w:jc w:val="right"/>
-              <w:rPr>
-                <w:rFonts w:ascii="Calibri" w:eastAsia="Times New Roman" w:hAnsi="Calibri" w:cs="Calibri"/>
-                <w:color w:val="000000"/>
-              </w:rPr>
-            </w:pPr>
-            <w:r>
-              <w:rPr>
-                <w:rFonts w:ascii="Calibri" w:eastAsia="Times New Roman" w:hAnsi="Calibri" w:cs="Calibri"/>
-                <w:color w:val="000000"/>
-                <w:lang w:val="en-AU"/>
-              </w:rPr>
-              <w:t>36.6628006</w:t>
-            </w:r>
-          </w:p>
-        </w:tc>
-      </w:tr>
-      <w:tr>
-        <w:trPr>
-          <w:trHeight w:val="300"/>
-        </w:trPr>
-        <w:tc>
-          <w:tcPr>
-            <w:tcW w:w="960" w:type="dxa"/>
-            <w:tcBorders>
-              <w:top w:val="single" w:sz="4" w:space="0" w:color="000000"/>
-              <w:left w:val="single" w:sz="4" w:space="0" w:color="000000"/>
-              <w:bottom w:val="single" w:sz="4" w:space="0" w:color="000000"/>
-              <w:right w:val="single" w:sz="4" w:space="0" w:color="000000"/>
-            </w:tcBorders>
-            <w:shd w:val="clear" w:color="D9D9D9" w:fill="D9D9D9"/>
-            <w:noWrap/>
-            <w:vAlign w:val="bottom"/>
-            <w:hideMark/>
-          </w:tcPr>
-          <w:p>
-            <w:pPr>
-              <w:spacing w:after="0" w:line="240" w:lineRule="auto"/>
-              <w:jc w:val="right"/>
-              <w:rPr>
-                <w:rFonts w:ascii="Calibri" w:eastAsia="Times New Roman" w:hAnsi="Calibri" w:cs="Calibri"/>
-                <w:color w:val="000000"/>
-              </w:rPr>
-            </w:pPr>
-            <w:r>
-              <w:rPr>
-                <w:rFonts w:ascii="Calibri" w:eastAsia="Times New Roman" w:hAnsi="Calibri" w:cs="Calibri"/>
-                <w:color w:val="000000"/>
-                <w:lang w:val="en-AU"/>
-              </w:rPr>
-              <w:t>6500000</w:t>
-            </w:r>
-          </w:p>
-        </w:tc>
-        <w:tc>
-          <w:tcPr>
-            <w:tcW w:w="960" w:type="dxa"/>
-            <w:tcBorders>
-              <w:top w:val="single" w:sz="4" w:space="0" w:color="000000"/>
-              <w:left w:val="single" w:sz="4" w:space="0" w:color="000000"/>
-              <w:bottom w:val="single" w:sz="4" w:space="0" w:color="000000"/>
-              <w:right w:val="single" w:sz="4" w:space="0" w:color="000000"/>
-            </w:tcBorders>
-            <w:shd w:val="clear" w:color="D9D9D9" w:fill="D9D9D9"/>
-            <w:noWrap/>
-            <w:vAlign w:val="bottom"/>
-            <w:hideMark/>
-          </w:tcPr>
-          <w:p>
-            <w:pPr>
-              <w:spacing w:after="0" w:line="240" w:lineRule="auto"/>
-              <w:jc w:val="right"/>
-              <w:rPr>
-                <w:rFonts w:ascii="Calibri" w:eastAsia="Times New Roman" w:hAnsi="Calibri" w:cs="Calibri"/>
-                <w:color w:val="000000"/>
-              </w:rPr>
-            </w:pPr>
-            <w:r>
-              <w:rPr>
-                <w:rFonts w:ascii="Calibri" w:eastAsia="Times New Roman" w:hAnsi="Calibri" w:cs="Calibri"/>
-                <w:color w:val="000000"/>
-                <w:lang w:val="en-AU"/>
-              </w:rPr>
-              <w:t>39.14137</w:t>
-            </w:r>
-          </w:p>
-        </w:tc>
-        <w:tc>
-          <w:tcPr>
-            <w:tcW w:w="1160" w:type="dxa"/>
-            <w:tcBorders>
-              <w:top w:val="single" w:sz="4" w:space="0" w:color="000000"/>
-              <w:left w:val="single" w:sz="4" w:space="0" w:color="000000"/>
-              <w:bottom w:val="single" w:sz="4" w:space="0" w:color="000000"/>
-              <w:right w:val="single" w:sz="4" w:space="0" w:color="000000"/>
-            </w:tcBorders>
-            <w:shd w:val="clear" w:color="D9D9D9" w:fill="D9D9D9"/>
-            <w:noWrap/>
-            <w:vAlign w:val="bottom"/>
-            <w:hideMark/>
-          </w:tcPr>
-          <w:p>
-            <w:pPr>
-              <w:spacing w:after="0" w:line="240" w:lineRule="auto"/>
-              <w:jc w:val="right"/>
-              <w:rPr>
-                <w:rFonts w:ascii="Calibri" w:eastAsia="Times New Roman" w:hAnsi="Calibri" w:cs="Calibri"/>
-                <w:color w:val="000000"/>
-              </w:rPr>
-            </w:pPr>
-            <w:r>
-              <w:rPr>
-                <w:rFonts w:ascii="Calibri" w:eastAsia="Times New Roman" w:hAnsi="Calibri" w:cs="Calibri"/>
-                <w:color w:val="000000"/>
-                <w:lang w:val="en-AU"/>
-              </w:rPr>
-              <w:t>39.6902978</w:t>
-            </w:r>
-          </w:p>
-        </w:tc>
-      </w:tr>
-    </w:tbl>
     <w:p>
       <w:r>
         <w:rPr>
           <w:noProof/>
         </w:rPr>
         <w:drawing>
-          <wp:anchor distT="0" distB="0" distL="114300" distR="114300" simplePos="0" relativeHeight="251678208" behindDoc="0" locked="0" layoutInCell="1" allowOverlap="1" wp14:anchorId="3D9AAC02" wp14:editId="24BA0A97">
+          <wp:anchor distT="0" distB="0" distL="114300" distR="114300" simplePos="0" relativeHeight="251678208" behindDoc="0" locked="0" layoutInCell="1" allowOverlap="1" wp14:anchorId="4936DB38" wp14:editId="0CEE5BD9">
             <wp:simplePos x="0" y="0"/>
             <wp:positionH relativeFrom="page">
               <wp:align>right</wp:align>
             </wp:positionH>
             <wp:positionV relativeFrom="paragraph">
-              <wp:posOffset>-1981200</wp:posOffset>
+              <wp:posOffset>247650</wp:posOffset>
             </wp:positionV>
-            <wp:extent cx="4572000" cy="2743200"/>
-            <wp:effectExtent l="0" t="0" r="0" b="0"/>
+            <wp:extent cx="4533900" cy="3305175"/>
+            <wp:effectExtent l="0" t="0" r="0" b="9525"/>
             <wp:wrapSquare wrapText="bothSides"/>
-            <wp:docPr id="8" name="Chart 8">
+            <wp:docPr id="2" name="Chart 2">
               <a:extLst xmlns:a="http://schemas.openxmlformats.org/drawingml/2006/main">
                 <a:ext uri="{FF2B5EF4-FFF2-40B4-BE49-F238E27FC236}">
                   <a16:creationId xmlns:a16="http://schemas.microsoft.com/office/drawing/2014/main" id="{9B10FA6F-2F98-43A8-AE20-F55E5501F581}"/>
@@ -5009,6 +4182,1082 @@
         </w:drawing>
       </w:r>
     </w:p>
+    <w:tbl>
+      <w:tblPr>
+        <w:tblW w:w="3326" w:type="dxa"/>
+        <w:tblLook w:val="04A0" w:firstRow="1" w:lastRow="0" w:firstColumn="1" w:lastColumn="0" w:noHBand="0" w:noVBand="1"/>
+      </w:tblPr>
+      <w:tblGrid>
+        <w:gridCol w:w="997"/>
+        <w:gridCol w:w="1053"/>
+        <w:gridCol w:w="1276"/>
+      </w:tblGrid>
+      <w:tr>
+        <w:trPr>
+          <w:trHeight w:val="300"/>
+        </w:trPr>
+        <w:tc>
+          <w:tcPr>
+            <w:tcW w:w="997" w:type="dxa"/>
+            <w:tcBorders>
+              <w:top w:val="single" w:sz="4" w:space="0" w:color="000000"/>
+              <w:left w:val="single" w:sz="4" w:space="0" w:color="000000"/>
+              <w:bottom w:val="single" w:sz="8" w:space="0" w:color="000000"/>
+              <w:right w:val="single" w:sz="4" w:space="0" w:color="000000"/>
+            </w:tcBorders>
+            <w:shd w:val="clear" w:color="auto" w:fill="auto"/>
+            <w:noWrap/>
+            <w:vAlign w:val="bottom"/>
+            <w:hideMark/>
+          </w:tcPr>
+          <w:p>
+            <w:pPr>
+              <w:spacing w:after="0" w:line="240" w:lineRule="auto"/>
+              <w:rPr>
+                <w:rFonts w:ascii="Calibri" w:eastAsia="Times New Roman" w:hAnsi="Calibri" w:cs="Calibri"/>
+                <w:b/>
+                <w:bCs/>
+                <w:color w:val="000000"/>
+              </w:rPr>
+            </w:pPr>
+            <w:r>
+              <w:rPr>
+                <w:rFonts w:ascii="Calibri" w:eastAsia="Times New Roman" w:hAnsi="Calibri" w:cs="Calibri"/>
+                <w:b/>
+                <w:bCs/>
+                <w:color w:val="000000"/>
+              </w:rPr>
+              <w:t>B</w:t>
+            </w:r>
+            <w:r>
+              <w:rPr>
+                <w:rFonts w:ascii="Calibri" w:eastAsia="Times New Roman" w:hAnsi="Calibri" w:cs="Calibri"/>
+                <w:b/>
+                <w:bCs/>
+                <w:color w:val="000000"/>
+              </w:rPr>
+              <w:t>ase</w:t>
+            </w:r>
+            <w:r>
+              <w:rPr>
+                <w:rFonts w:ascii="Calibri" w:eastAsia="Times New Roman" w:hAnsi="Calibri" w:cs="Calibri"/>
+                <w:b/>
+                <w:bCs/>
+                <w:color w:val="000000"/>
+              </w:rPr>
+              <w:t>2</w:t>
+            </w:r>
+          </w:p>
+        </w:tc>
+        <w:tc>
+          <w:tcPr>
+            <w:tcW w:w="1053" w:type="dxa"/>
+            <w:tcBorders>
+              <w:top w:val="single" w:sz="4" w:space="0" w:color="000000"/>
+              <w:left w:val="single" w:sz="4" w:space="0" w:color="000000"/>
+              <w:bottom w:val="single" w:sz="8" w:space="0" w:color="000000"/>
+              <w:right w:val="single" w:sz="4" w:space="0" w:color="000000"/>
+            </w:tcBorders>
+            <w:shd w:val="clear" w:color="auto" w:fill="auto"/>
+            <w:noWrap/>
+            <w:vAlign w:val="bottom"/>
+            <w:hideMark/>
+          </w:tcPr>
+          <w:p>
+            <w:pPr>
+              <w:spacing w:after="0" w:line="240" w:lineRule="auto"/>
+              <w:rPr>
+                <w:rFonts w:ascii="Calibri" w:eastAsia="Times New Roman" w:hAnsi="Calibri" w:cs="Calibri"/>
+                <w:b/>
+                <w:bCs/>
+                <w:color w:val="000000"/>
+              </w:rPr>
+            </w:pPr>
+            <w:r>
+              <w:rPr>
+                <w:rFonts w:ascii="Calibri" w:eastAsia="Times New Roman" w:hAnsi="Calibri" w:cs="Calibri"/>
+                <w:b/>
+                <w:bCs/>
+                <w:color w:val="000000"/>
+              </w:rPr>
+              <w:t>Time(y3)</w:t>
+            </w:r>
+          </w:p>
+        </w:tc>
+        <w:tc>
+          <w:tcPr>
+            <w:tcW w:w="1276" w:type="dxa"/>
+            <w:tcBorders>
+              <w:top w:val="single" w:sz="4" w:space="0" w:color="000000"/>
+              <w:left w:val="single" w:sz="4" w:space="0" w:color="000000"/>
+              <w:bottom w:val="single" w:sz="8" w:space="0" w:color="000000"/>
+              <w:right w:val="single" w:sz="4" w:space="0" w:color="000000"/>
+            </w:tcBorders>
+            <w:shd w:val="clear" w:color="auto" w:fill="auto"/>
+            <w:noWrap/>
+            <w:vAlign w:val="bottom"/>
+            <w:hideMark/>
+          </w:tcPr>
+          <w:p>
+            <w:pPr>
+              <w:spacing w:after="0" w:line="240" w:lineRule="auto"/>
+              <w:rPr>
+                <w:rFonts w:ascii="Calibri" w:eastAsia="Times New Roman" w:hAnsi="Calibri" w:cs="Calibri"/>
+                <w:b/>
+                <w:bCs/>
+                <w:color w:val="000000"/>
+              </w:rPr>
+            </w:pPr>
+            <w:r>
+              <w:rPr>
+                <w:rFonts w:ascii="Calibri" w:eastAsia="Times New Roman" w:hAnsi="Calibri" w:cs="Calibri"/>
+                <w:b/>
+                <w:bCs/>
+                <w:color w:val="000000"/>
+              </w:rPr>
+              <w:t>Time(y4)</w:t>
+            </w:r>
+          </w:p>
+        </w:tc>
+      </w:tr>
+      <w:tr>
+        <w:trPr>
+          <w:trHeight w:val="300"/>
+        </w:trPr>
+        <w:tc>
+          <w:tcPr>
+            <w:tcW w:w="997" w:type="dxa"/>
+            <w:tcBorders>
+              <w:top w:val="single" w:sz="4" w:space="0" w:color="000000"/>
+              <w:left w:val="single" w:sz="4" w:space="0" w:color="000000"/>
+              <w:bottom w:val="single" w:sz="4" w:space="0" w:color="000000"/>
+              <w:right w:val="single" w:sz="4" w:space="0" w:color="000000"/>
+            </w:tcBorders>
+            <w:shd w:val="clear" w:color="D9D9D9" w:fill="D9D9D9"/>
+            <w:noWrap/>
+            <w:vAlign w:val="bottom"/>
+            <w:hideMark/>
+          </w:tcPr>
+          <w:p>
+            <w:pPr>
+              <w:spacing w:after="0" w:line="240" w:lineRule="auto"/>
+              <w:jc w:val="right"/>
+              <w:rPr>
+                <w:rFonts w:ascii="Calibri" w:eastAsia="Times New Roman" w:hAnsi="Calibri" w:cs="Calibri"/>
+                <w:color w:val="000000"/>
+              </w:rPr>
+            </w:pPr>
+            <w:r>
+              <w:rPr>
+                <w:rFonts w:ascii="Calibri" w:eastAsia="Times New Roman" w:hAnsi="Calibri" w:cs="Calibri"/>
+                <w:color w:val="000000"/>
+                <w:lang w:val="en-AU"/>
+              </w:rPr>
+              <w:t>2500000</w:t>
+            </w:r>
+          </w:p>
+        </w:tc>
+        <w:tc>
+          <w:tcPr>
+            <w:tcW w:w="1053" w:type="dxa"/>
+            <w:tcBorders>
+              <w:top w:val="single" w:sz="4" w:space="0" w:color="000000"/>
+              <w:left w:val="single" w:sz="4" w:space="0" w:color="000000"/>
+              <w:bottom w:val="single" w:sz="4" w:space="0" w:color="000000"/>
+              <w:right w:val="single" w:sz="4" w:space="0" w:color="000000"/>
+            </w:tcBorders>
+            <w:shd w:val="clear" w:color="D9D9D9" w:fill="D9D9D9"/>
+            <w:noWrap/>
+            <w:vAlign w:val="bottom"/>
+            <w:hideMark/>
+          </w:tcPr>
+          <w:p>
+            <w:pPr>
+              <w:spacing w:after="0" w:line="240" w:lineRule="auto"/>
+              <w:jc w:val="right"/>
+              <w:rPr>
+                <w:rFonts w:ascii="Calibri" w:eastAsia="Times New Roman" w:hAnsi="Calibri" w:cs="Calibri"/>
+                <w:color w:val="000000"/>
+              </w:rPr>
+            </w:pPr>
+            <w:r>
+              <w:rPr>
+                <w:rFonts w:ascii="Calibri" w:eastAsia="Times New Roman" w:hAnsi="Calibri" w:cs="Calibri"/>
+                <w:color w:val="000000"/>
+                <w:lang w:val="en-AU"/>
+              </w:rPr>
+              <w:t>16.23863</w:t>
+            </w:r>
+          </w:p>
+        </w:tc>
+        <w:tc>
+          <w:tcPr>
+            <w:tcW w:w="1276" w:type="dxa"/>
+            <w:tcBorders>
+              <w:top w:val="single" w:sz="4" w:space="0" w:color="000000"/>
+              <w:left w:val="single" w:sz="4" w:space="0" w:color="000000"/>
+              <w:bottom w:val="single" w:sz="4" w:space="0" w:color="000000"/>
+              <w:right w:val="single" w:sz="4" w:space="0" w:color="000000"/>
+            </w:tcBorders>
+            <w:shd w:val="clear" w:color="D9D9D9" w:fill="D9D9D9"/>
+            <w:noWrap/>
+            <w:vAlign w:val="bottom"/>
+            <w:hideMark/>
+          </w:tcPr>
+          <w:p>
+            <w:pPr>
+              <w:spacing w:after="0" w:line="240" w:lineRule="auto"/>
+              <w:jc w:val="right"/>
+              <w:rPr>
+                <w:rFonts w:ascii="Calibri" w:eastAsia="Times New Roman" w:hAnsi="Calibri" w:cs="Calibri"/>
+                <w:color w:val="000000"/>
+              </w:rPr>
+            </w:pPr>
+            <w:r>
+              <w:rPr>
+                <w:rFonts w:ascii="Calibri" w:eastAsia="Times New Roman" w:hAnsi="Calibri" w:cs="Calibri"/>
+                <w:color w:val="000000"/>
+                <w:lang w:val="en-AU"/>
+              </w:rPr>
+              <w:t>18.6779366</w:t>
+            </w:r>
+          </w:p>
+        </w:tc>
+      </w:tr>
+      <w:tr>
+        <w:trPr>
+          <w:trHeight w:val="300"/>
+        </w:trPr>
+        <w:tc>
+          <w:tcPr>
+            <w:tcW w:w="997" w:type="dxa"/>
+            <w:tcBorders>
+              <w:top w:val="single" w:sz="4" w:space="0" w:color="000000"/>
+              <w:left w:val="single" w:sz="4" w:space="0" w:color="000000"/>
+              <w:bottom w:val="single" w:sz="4" w:space="0" w:color="000000"/>
+              <w:right w:val="single" w:sz="4" w:space="0" w:color="000000"/>
+            </w:tcBorders>
+            <w:shd w:val="clear" w:color="auto" w:fill="auto"/>
+            <w:noWrap/>
+            <w:vAlign w:val="bottom"/>
+            <w:hideMark/>
+          </w:tcPr>
+          <w:p>
+            <w:pPr>
+              <w:spacing w:after="0" w:line="240" w:lineRule="auto"/>
+              <w:jc w:val="right"/>
+              <w:rPr>
+                <w:rFonts w:ascii="Calibri" w:eastAsia="Times New Roman" w:hAnsi="Calibri" w:cs="Calibri"/>
+                <w:color w:val="000000"/>
+              </w:rPr>
+            </w:pPr>
+            <w:r>
+              <w:rPr>
+                <w:rFonts w:ascii="Calibri" w:eastAsia="Times New Roman" w:hAnsi="Calibri" w:cs="Calibri"/>
+                <w:color w:val="000000"/>
+                <w:lang w:val="en-AU"/>
+              </w:rPr>
+              <w:t>3000000</w:t>
+            </w:r>
+          </w:p>
+        </w:tc>
+        <w:tc>
+          <w:tcPr>
+            <w:tcW w:w="1053" w:type="dxa"/>
+            <w:tcBorders>
+              <w:top w:val="single" w:sz="4" w:space="0" w:color="000000"/>
+              <w:left w:val="single" w:sz="4" w:space="0" w:color="000000"/>
+              <w:bottom w:val="single" w:sz="4" w:space="0" w:color="000000"/>
+              <w:right w:val="single" w:sz="4" w:space="0" w:color="000000"/>
+            </w:tcBorders>
+            <w:shd w:val="clear" w:color="auto" w:fill="auto"/>
+            <w:noWrap/>
+            <w:vAlign w:val="bottom"/>
+            <w:hideMark/>
+          </w:tcPr>
+          <w:p>
+            <w:pPr>
+              <w:spacing w:after="0" w:line="240" w:lineRule="auto"/>
+              <w:jc w:val="right"/>
+              <w:rPr>
+                <w:rFonts w:ascii="Calibri" w:eastAsia="Times New Roman" w:hAnsi="Calibri" w:cs="Calibri"/>
+                <w:color w:val="000000"/>
+              </w:rPr>
+            </w:pPr>
+            <w:r>
+              <w:rPr>
+                <w:rFonts w:ascii="Calibri" w:eastAsia="Times New Roman" w:hAnsi="Calibri" w:cs="Calibri"/>
+                <w:color w:val="000000"/>
+                <w:lang w:val="en-AU"/>
+              </w:rPr>
+              <w:t>19.18771</w:t>
+            </w:r>
+          </w:p>
+        </w:tc>
+        <w:tc>
+          <w:tcPr>
+            <w:tcW w:w="1276" w:type="dxa"/>
+            <w:tcBorders>
+              <w:top w:val="single" w:sz="4" w:space="0" w:color="000000"/>
+              <w:left w:val="single" w:sz="4" w:space="0" w:color="000000"/>
+              <w:bottom w:val="single" w:sz="4" w:space="0" w:color="000000"/>
+              <w:right w:val="single" w:sz="4" w:space="0" w:color="000000"/>
+            </w:tcBorders>
+            <w:shd w:val="clear" w:color="auto" w:fill="auto"/>
+            <w:noWrap/>
+            <w:vAlign w:val="bottom"/>
+            <w:hideMark/>
+          </w:tcPr>
+          <w:p>
+            <w:pPr>
+              <w:spacing w:after="0" w:line="240" w:lineRule="auto"/>
+              <w:jc w:val="right"/>
+              <w:rPr>
+                <w:rFonts w:ascii="Calibri" w:eastAsia="Times New Roman" w:hAnsi="Calibri" w:cs="Calibri"/>
+                <w:color w:val="000000"/>
+              </w:rPr>
+            </w:pPr>
+            <w:r>
+              <w:rPr>
+                <w:rFonts w:ascii="Calibri" w:eastAsia="Times New Roman" w:hAnsi="Calibri" w:cs="Calibri"/>
+                <w:color w:val="000000"/>
+                <w:lang w:val="en-AU"/>
+              </w:rPr>
+              <w:t>22.0092609</w:t>
+            </w:r>
+          </w:p>
+        </w:tc>
+      </w:tr>
+      <w:tr>
+        <w:trPr>
+          <w:trHeight w:val="300"/>
+        </w:trPr>
+        <w:tc>
+          <w:tcPr>
+            <w:tcW w:w="997" w:type="dxa"/>
+            <w:tcBorders>
+              <w:top w:val="single" w:sz="4" w:space="0" w:color="000000"/>
+              <w:left w:val="single" w:sz="4" w:space="0" w:color="000000"/>
+              <w:bottom w:val="single" w:sz="4" w:space="0" w:color="000000"/>
+              <w:right w:val="single" w:sz="4" w:space="0" w:color="000000"/>
+            </w:tcBorders>
+            <w:shd w:val="clear" w:color="D9D9D9" w:fill="D9D9D9"/>
+            <w:noWrap/>
+            <w:vAlign w:val="bottom"/>
+            <w:hideMark/>
+          </w:tcPr>
+          <w:p>
+            <w:pPr>
+              <w:spacing w:after="0" w:line="240" w:lineRule="auto"/>
+              <w:jc w:val="right"/>
+              <w:rPr>
+                <w:rFonts w:ascii="Calibri" w:eastAsia="Times New Roman" w:hAnsi="Calibri" w:cs="Calibri"/>
+                <w:color w:val="000000"/>
+              </w:rPr>
+            </w:pPr>
+            <w:r>
+              <w:rPr>
+                <w:rFonts w:ascii="Calibri" w:eastAsia="Times New Roman" w:hAnsi="Calibri" w:cs="Calibri"/>
+                <w:color w:val="000000"/>
+                <w:lang w:val="en-AU"/>
+              </w:rPr>
+              <w:t>3500000</w:t>
+            </w:r>
+          </w:p>
+        </w:tc>
+        <w:tc>
+          <w:tcPr>
+            <w:tcW w:w="1053" w:type="dxa"/>
+            <w:tcBorders>
+              <w:top w:val="single" w:sz="4" w:space="0" w:color="000000"/>
+              <w:left w:val="single" w:sz="4" w:space="0" w:color="000000"/>
+              <w:bottom w:val="single" w:sz="4" w:space="0" w:color="000000"/>
+              <w:right w:val="single" w:sz="4" w:space="0" w:color="000000"/>
+            </w:tcBorders>
+            <w:shd w:val="clear" w:color="D9D9D9" w:fill="D9D9D9"/>
+            <w:noWrap/>
+            <w:vAlign w:val="bottom"/>
+            <w:hideMark/>
+          </w:tcPr>
+          <w:p>
+            <w:pPr>
+              <w:spacing w:after="0" w:line="240" w:lineRule="auto"/>
+              <w:jc w:val="right"/>
+              <w:rPr>
+                <w:rFonts w:ascii="Calibri" w:eastAsia="Times New Roman" w:hAnsi="Calibri" w:cs="Calibri"/>
+                <w:color w:val="000000"/>
+              </w:rPr>
+            </w:pPr>
+            <w:r>
+              <w:rPr>
+                <w:rFonts w:ascii="Calibri" w:eastAsia="Times New Roman" w:hAnsi="Calibri" w:cs="Calibri"/>
+                <w:color w:val="000000"/>
+                <w:lang w:val="en-AU"/>
+              </w:rPr>
+              <w:t>21.15345</w:t>
+            </w:r>
+          </w:p>
+        </w:tc>
+        <w:tc>
+          <w:tcPr>
+            <w:tcW w:w="1276" w:type="dxa"/>
+            <w:tcBorders>
+              <w:top w:val="single" w:sz="4" w:space="0" w:color="000000"/>
+              <w:left w:val="single" w:sz="4" w:space="0" w:color="000000"/>
+              <w:bottom w:val="single" w:sz="4" w:space="0" w:color="000000"/>
+              <w:right w:val="single" w:sz="4" w:space="0" w:color="000000"/>
+            </w:tcBorders>
+            <w:shd w:val="clear" w:color="D9D9D9" w:fill="D9D9D9"/>
+            <w:noWrap/>
+            <w:vAlign w:val="bottom"/>
+            <w:hideMark/>
+          </w:tcPr>
+          <w:p>
+            <w:pPr>
+              <w:spacing w:after="0" w:line="240" w:lineRule="auto"/>
+              <w:jc w:val="right"/>
+              <w:rPr>
+                <w:rFonts w:ascii="Calibri" w:eastAsia="Times New Roman" w:hAnsi="Calibri" w:cs="Calibri"/>
+                <w:color w:val="000000"/>
+              </w:rPr>
+            </w:pPr>
+            <w:r>
+              <w:rPr>
+                <w:rFonts w:ascii="Calibri" w:eastAsia="Times New Roman" w:hAnsi="Calibri" w:cs="Calibri"/>
+                <w:color w:val="000000"/>
+                <w:lang w:val="en-AU"/>
+              </w:rPr>
+              <w:t>25.3454225</w:t>
+            </w:r>
+          </w:p>
+        </w:tc>
+      </w:tr>
+      <w:tr>
+        <w:trPr>
+          <w:trHeight w:val="300"/>
+        </w:trPr>
+        <w:tc>
+          <w:tcPr>
+            <w:tcW w:w="997" w:type="dxa"/>
+            <w:tcBorders>
+              <w:top w:val="single" w:sz="4" w:space="0" w:color="000000"/>
+              <w:left w:val="single" w:sz="4" w:space="0" w:color="000000"/>
+              <w:bottom w:val="single" w:sz="4" w:space="0" w:color="000000"/>
+              <w:right w:val="single" w:sz="4" w:space="0" w:color="000000"/>
+            </w:tcBorders>
+            <w:shd w:val="clear" w:color="auto" w:fill="auto"/>
+            <w:noWrap/>
+            <w:vAlign w:val="bottom"/>
+            <w:hideMark/>
+          </w:tcPr>
+          <w:p>
+            <w:pPr>
+              <w:spacing w:after="0" w:line="240" w:lineRule="auto"/>
+              <w:jc w:val="right"/>
+              <w:rPr>
+                <w:rFonts w:ascii="Calibri" w:eastAsia="Times New Roman" w:hAnsi="Calibri" w:cs="Calibri"/>
+                <w:color w:val="000000"/>
+              </w:rPr>
+            </w:pPr>
+            <w:r>
+              <w:rPr>
+                <w:rFonts w:ascii="Calibri" w:eastAsia="Times New Roman" w:hAnsi="Calibri" w:cs="Calibri"/>
+                <w:color w:val="000000"/>
+                <w:lang w:val="en-AU"/>
+              </w:rPr>
+              <w:t>4000000</w:t>
+            </w:r>
+          </w:p>
+        </w:tc>
+        <w:tc>
+          <w:tcPr>
+            <w:tcW w:w="1053" w:type="dxa"/>
+            <w:tcBorders>
+              <w:top w:val="single" w:sz="4" w:space="0" w:color="000000"/>
+              <w:left w:val="single" w:sz="4" w:space="0" w:color="000000"/>
+              <w:bottom w:val="single" w:sz="4" w:space="0" w:color="000000"/>
+              <w:right w:val="single" w:sz="4" w:space="0" w:color="000000"/>
+            </w:tcBorders>
+            <w:shd w:val="clear" w:color="auto" w:fill="auto"/>
+            <w:noWrap/>
+            <w:vAlign w:val="bottom"/>
+            <w:hideMark/>
+          </w:tcPr>
+          <w:p>
+            <w:pPr>
+              <w:spacing w:after="0" w:line="240" w:lineRule="auto"/>
+              <w:jc w:val="right"/>
+              <w:rPr>
+                <w:rFonts w:ascii="Calibri" w:eastAsia="Times New Roman" w:hAnsi="Calibri" w:cs="Calibri"/>
+                <w:color w:val="000000"/>
+              </w:rPr>
+            </w:pPr>
+            <w:r>
+              <w:rPr>
+                <w:rFonts w:ascii="Calibri" w:eastAsia="Times New Roman" w:hAnsi="Calibri" w:cs="Calibri"/>
+                <w:color w:val="000000"/>
+                <w:lang w:val="en-AU"/>
+              </w:rPr>
+              <w:t>24.07106</w:t>
+            </w:r>
+          </w:p>
+        </w:tc>
+        <w:tc>
+          <w:tcPr>
+            <w:tcW w:w="1276" w:type="dxa"/>
+            <w:tcBorders>
+              <w:top w:val="single" w:sz="4" w:space="0" w:color="000000"/>
+              <w:left w:val="single" w:sz="4" w:space="0" w:color="000000"/>
+              <w:bottom w:val="single" w:sz="4" w:space="0" w:color="000000"/>
+              <w:right w:val="single" w:sz="4" w:space="0" w:color="000000"/>
+            </w:tcBorders>
+            <w:shd w:val="clear" w:color="auto" w:fill="auto"/>
+            <w:noWrap/>
+            <w:vAlign w:val="bottom"/>
+            <w:hideMark/>
+          </w:tcPr>
+          <w:p>
+            <w:pPr>
+              <w:spacing w:after="0" w:line="240" w:lineRule="auto"/>
+              <w:jc w:val="right"/>
+              <w:rPr>
+                <w:rFonts w:ascii="Calibri" w:eastAsia="Times New Roman" w:hAnsi="Calibri" w:cs="Calibri"/>
+                <w:color w:val="000000"/>
+              </w:rPr>
+            </w:pPr>
+            <w:r>
+              <w:rPr>
+                <w:rFonts w:ascii="Calibri" w:eastAsia="Times New Roman" w:hAnsi="Calibri" w:cs="Calibri"/>
+                <w:color w:val="000000"/>
+                <w:lang w:val="en-AU"/>
+              </w:rPr>
+              <w:t>27.4313116</w:t>
+            </w:r>
+          </w:p>
+        </w:tc>
+      </w:tr>
+      <w:tr>
+        <w:trPr>
+          <w:trHeight w:val="300"/>
+        </w:trPr>
+        <w:tc>
+          <w:tcPr>
+            <w:tcW w:w="997" w:type="dxa"/>
+            <w:tcBorders>
+              <w:top w:val="single" w:sz="4" w:space="0" w:color="000000"/>
+              <w:left w:val="single" w:sz="4" w:space="0" w:color="000000"/>
+              <w:bottom w:val="single" w:sz="4" w:space="0" w:color="000000"/>
+              <w:right w:val="single" w:sz="4" w:space="0" w:color="000000"/>
+            </w:tcBorders>
+            <w:shd w:val="clear" w:color="D9D9D9" w:fill="D9D9D9"/>
+            <w:noWrap/>
+            <w:vAlign w:val="bottom"/>
+            <w:hideMark/>
+          </w:tcPr>
+          <w:p>
+            <w:pPr>
+              <w:spacing w:after="0" w:line="240" w:lineRule="auto"/>
+              <w:jc w:val="right"/>
+              <w:rPr>
+                <w:rFonts w:ascii="Calibri" w:eastAsia="Times New Roman" w:hAnsi="Calibri" w:cs="Calibri"/>
+                <w:color w:val="000000"/>
+              </w:rPr>
+            </w:pPr>
+            <w:r>
+              <w:rPr>
+                <w:rFonts w:ascii="Calibri" w:eastAsia="Times New Roman" w:hAnsi="Calibri" w:cs="Calibri"/>
+                <w:color w:val="000000"/>
+                <w:lang w:val="en-AU"/>
+              </w:rPr>
+              <w:t>4500000</w:t>
+            </w:r>
+          </w:p>
+        </w:tc>
+        <w:tc>
+          <w:tcPr>
+            <w:tcW w:w="1053" w:type="dxa"/>
+            <w:tcBorders>
+              <w:top w:val="single" w:sz="4" w:space="0" w:color="000000"/>
+              <w:left w:val="single" w:sz="4" w:space="0" w:color="000000"/>
+              <w:bottom w:val="single" w:sz="4" w:space="0" w:color="000000"/>
+              <w:right w:val="single" w:sz="4" w:space="0" w:color="000000"/>
+            </w:tcBorders>
+            <w:shd w:val="clear" w:color="D9D9D9" w:fill="D9D9D9"/>
+            <w:noWrap/>
+            <w:vAlign w:val="bottom"/>
+            <w:hideMark/>
+          </w:tcPr>
+          <w:p>
+            <w:pPr>
+              <w:spacing w:after="0" w:line="240" w:lineRule="auto"/>
+              <w:jc w:val="right"/>
+              <w:rPr>
+                <w:rFonts w:ascii="Calibri" w:eastAsia="Times New Roman" w:hAnsi="Calibri" w:cs="Calibri"/>
+                <w:color w:val="000000"/>
+              </w:rPr>
+            </w:pPr>
+            <w:r>
+              <w:rPr>
+                <w:rFonts w:ascii="Calibri" w:eastAsia="Times New Roman" w:hAnsi="Calibri" w:cs="Calibri"/>
+                <w:color w:val="000000"/>
+                <w:lang w:val="en-AU"/>
+              </w:rPr>
+              <w:t>26.42248</w:t>
+            </w:r>
+          </w:p>
+        </w:tc>
+        <w:tc>
+          <w:tcPr>
+            <w:tcW w:w="1276" w:type="dxa"/>
+            <w:tcBorders>
+              <w:top w:val="single" w:sz="4" w:space="0" w:color="000000"/>
+              <w:left w:val="single" w:sz="4" w:space="0" w:color="000000"/>
+              <w:bottom w:val="single" w:sz="4" w:space="0" w:color="000000"/>
+              <w:right w:val="single" w:sz="4" w:space="0" w:color="000000"/>
+            </w:tcBorders>
+            <w:shd w:val="clear" w:color="D9D9D9" w:fill="D9D9D9"/>
+            <w:noWrap/>
+            <w:vAlign w:val="bottom"/>
+            <w:hideMark/>
+          </w:tcPr>
+          <w:p>
+            <w:pPr>
+              <w:spacing w:after="0" w:line="240" w:lineRule="auto"/>
+              <w:jc w:val="right"/>
+              <w:rPr>
+                <w:rFonts w:ascii="Calibri" w:eastAsia="Times New Roman" w:hAnsi="Calibri" w:cs="Calibri"/>
+                <w:color w:val="000000"/>
+              </w:rPr>
+            </w:pPr>
+            <w:r>
+              <w:rPr>
+                <w:rFonts w:ascii="Calibri" w:eastAsia="Times New Roman" w:hAnsi="Calibri" w:cs="Calibri"/>
+                <w:color w:val="000000"/>
+                <w:lang w:val="en-AU"/>
+              </w:rPr>
+              <w:t>29.1959231</w:t>
+            </w:r>
+          </w:p>
+        </w:tc>
+      </w:tr>
+      <w:tr>
+        <w:trPr>
+          <w:trHeight w:val="300"/>
+        </w:trPr>
+        <w:tc>
+          <w:tcPr>
+            <w:tcW w:w="997" w:type="dxa"/>
+            <w:tcBorders>
+              <w:top w:val="single" w:sz="4" w:space="0" w:color="000000"/>
+              <w:left w:val="single" w:sz="4" w:space="0" w:color="000000"/>
+              <w:bottom w:val="single" w:sz="4" w:space="0" w:color="000000"/>
+              <w:right w:val="single" w:sz="4" w:space="0" w:color="000000"/>
+            </w:tcBorders>
+            <w:shd w:val="clear" w:color="auto" w:fill="auto"/>
+            <w:noWrap/>
+            <w:vAlign w:val="bottom"/>
+            <w:hideMark/>
+          </w:tcPr>
+          <w:p>
+            <w:pPr>
+              <w:spacing w:after="0" w:line="240" w:lineRule="auto"/>
+              <w:jc w:val="right"/>
+              <w:rPr>
+                <w:rFonts w:ascii="Calibri" w:eastAsia="Times New Roman" w:hAnsi="Calibri" w:cs="Calibri"/>
+                <w:color w:val="000000"/>
+              </w:rPr>
+            </w:pPr>
+            <w:r>
+              <w:rPr>
+                <w:rFonts w:ascii="Calibri" w:eastAsia="Times New Roman" w:hAnsi="Calibri" w:cs="Calibri"/>
+                <w:color w:val="000000"/>
+                <w:lang w:val="en-AU"/>
+              </w:rPr>
+              <w:t>5000000</w:t>
+            </w:r>
+          </w:p>
+        </w:tc>
+        <w:tc>
+          <w:tcPr>
+            <w:tcW w:w="1053" w:type="dxa"/>
+            <w:tcBorders>
+              <w:top w:val="single" w:sz="4" w:space="0" w:color="000000"/>
+              <w:left w:val="single" w:sz="4" w:space="0" w:color="000000"/>
+              <w:bottom w:val="single" w:sz="4" w:space="0" w:color="000000"/>
+              <w:right w:val="single" w:sz="4" w:space="0" w:color="000000"/>
+            </w:tcBorders>
+            <w:shd w:val="clear" w:color="auto" w:fill="auto"/>
+            <w:noWrap/>
+            <w:vAlign w:val="bottom"/>
+            <w:hideMark/>
+          </w:tcPr>
+          <w:p>
+            <w:pPr>
+              <w:spacing w:after="0" w:line="240" w:lineRule="auto"/>
+              <w:jc w:val="right"/>
+              <w:rPr>
+                <w:rFonts w:ascii="Calibri" w:eastAsia="Times New Roman" w:hAnsi="Calibri" w:cs="Calibri"/>
+                <w:color w:val="000000"/>
+              </w:rPr>
+            </w:pPr>
+            <w:r>
+              <w:rPr>
+                <w:rFonts w:ascii="Calibri" w:eastAsia="Times New Roman" w:hAnsi="Calibri" w:cs="Calibri"/>
+                <w:color w:val="000000"/>
+                <w:lang w:val="en-AU"/>
+              </w:rPr>
+              <w:t>29.55322</w:t>
+            </w:r>
+          </w:p>
+        </w:tc>
+        <w:tc>
+          <w:tcPr>
+            <w:tcW w:w="1276" w:type="dxa"/>
+            <w:tcBorders>
+              <w:top w:val="single" w:sz="4" w:space="0" w:color="000000"/>
+              <w:left w:val="single" w:sz="4" w:space="0" w:color="000000"/>
+              <w:bottom w:val="single" w:sz="4" w:space="0" w:color="000000"/>
+              <w:right w:val="single" w:sz="4" w:space="0" w:color="000000"/>
+            </w:tcBorders>
+            <w:shd w:val="clear" w:color="auto" w:fill="auto"/>
+            <w:noWrap/>
+            <w:vAlign w:val="bottom"/>
+            <w:hideMark/>
+          </w:tcPr>
+          <w:p>
+            <w:pPr>
+              <w:spacing w:after="0" w:line="240" w:lineRule="auto"/>
+              <w:jc w:val="right"/>
+              <w:rPr>
+                <w:rFonts w:ascii="Calibri" w:eastAsia="Times New Roman" w:hAnsi="Calibri" w:cs="Calibri"/>
+                <w:color w:val="000000"/>
+              </w:rPr>
+            </w:pPr>
+            <w:r>
+              <w:rPr>
+                <w:rFonts w:ascii="Calibri" w:eastAsia="Times New Roman" w:hAnsi="Calibri" w:cs="Calibri"/>
+                <w:color w:val="000000"/>
+                <w:lang w:val="en-AU"/>
+              </w:rPr>
+              <w:t>31.984762</w:t>
+            </w:r>
+          </w:p>
+        </w:tc>
+      </w:tr>
+      <w:tr>
+        <w:trPr>
+          <w:trHeight w:val="300"/>
+        </w:trPr>
+        <w:tc>
+          <w:tcPr>
+            <w:tcW w:w="997" w:type="dxa"/>
+            <w:tcBorders>
+              <w:top w:val="single" w:sz="4" w:space="0" w:color="000000"/>
+              <w:left w:val="single" w:sz="4" w:space="0" w:color="000000"/>
+              <w:bottom w:val="single" w:sz="4" w:space="0" w:color="000000"/>
+              <w:right w:val="single" w:sz="4" w:space="0" w:color="000000"/>
+            </w:tcBorders>
+            <w:shd w:val="clear" w:color="D9D9D9" w:fill="D9D9D9"/>
+            <w:noWrap/>
+            <w:vAlign w:val="bottom"/>
+            <w:hideMark/>
+          </w:tcPr>
+          <w:p>
+            <w:pPr>
+              <w:spacing w:after="0" w:line="240" w:lineRule="auto"/>
+              <w:jc w:val="right"/>
+              <w:rPr>
+                <w:rFonts w:ascii="Calibri" w:eastAsia="Times New Roman" w:hAnsi="Calibri" w:cs="Calibri"/>
+                <w:color w:val="000000"/>
+              </w:rPr>
+            </w:pPr>
+            <w:r>
+              <w:rPr>
+                <w:rFonts w:ascii="Calibri" w:eastAsia="Times New Roman" w:hAnsi="Calibri" w:cs="Calibri"/>
+                <w:color w:val="000000"/>
+                <w:lang w:val="en-AU"/>
+              </w:rPr>
+              <w:t>5500000</w:t>
+            </w:r>
+          </w:p>
+        </w:tc>
+        <w:tc>
+          <w:tcPr>
+            <w:tcW w:w="1053" w:type="dxa"/>
+            <w:tcBorders>
+              <w:top w:val="single" w:sz="4" w:space="0" w:color="000000"/>
+              <w:left w:val="single" w:sz="4" w:space="0" w:color="000000"/>
+              <w:bottom w:val="single" w:sz="4" w:space="0" w:color="000000"/>
+              <w:right w:val="single" w:sz="4" w:space="0" w:color="000000"/>
+            </w:tcBorders>
+            <w:shd w:val="clear" w:color="D9D9D9" w:fill="D9D9D9"/>
+            <w:noWrap/>
+            <w:vAlign w:val="bottom"/>
+            <w:hideMark/>
+          </w:tcPr>
+          <w:p>
+            <w:pPr>
+              <w:spacing w:after="0" w:line="240" w:lineRule="auto"/>
+              <w:jc w:val="right"/>
+              <w:rPr>
+                <w:rFonts w:ascii="Calibri" w:eastAsia="Times New Roman" w:hAnsi="Calibri" w:cs="Calibri"/>
+                <w:color w:val="000000"/>
+              </w:rPr>
+            </w:pPr>
+            <w:r>
+              <w:rPr>
+                <w:rFonts w:ascii="Calibri" w:eastAsia="Times New Roman" w:hAnsi="Calibri" w:cs="Calibri"/>
+                <w:color w:val="000000"/>
+                <w:lang w:val="en-AU"/>
+              </w:rPr>
+              <w:t>33.26661</w:t>
+            </w:r>
+          </w:p>
+        </w:tc>
+        <w:tc>
+          <w:tcPr>
+            <w:tcW w:w="1276" w:type="dxa"/>
+            <w:tcBorders>
+              <w:top w:val="single" w:sz="4" w:space="0" w:color="000000"/>
+              <w:left w:val="single" w:sz="4" w:space="0" w:color="000000"/>
+              <w:bottom w:val="single" w:sz="4" w:space="0" w:color="000000"/>
+              <w:right w:val="single" w:sz="4" w:space="0" w:color="000000"/>
+            </w:tcBorders>
+            <w:shd w:val="clear" w:color="D9D9D9" w:fill="D9D9D9"/>
+            <w:noWrap/>
+            <w:vAlign w:val="bottom"/>
+            <w:hideMark/>
+          </w:tcPr>
+          <w:p>
+            <w:pPr>
+              <w:spacing w:after="0" w:line="240" w:lineRule="auto"/>
+              <w:jc w:val="right"/>
+              <w:rPr>
+                <w:rFonts w:ascii="Calibri" w:eastAsia="Times New Roman" w:hAnsi="Calibri" w:cs="Calibri"/>
+                <w:color w:val="000000"/>
+              </w:rPr>
+            </w:pPr>
+            <w:r>
+              <w:rPr>
+                <w:rFonts w:ascii="Calibri" w:eastAsia="Times New Roman" w:hAnsi="Calibri" w:cs="Calibri"/>
+                <w:color w:val="000000"/>
+                <w:lang w:val="en-AU"/>
+              </w:rPr>
+              <w:t>35.0728211</w:t>
+            </w:r>
+          </w:p>
+        </w:tc>
+      </w:tr>
+      <w:tr>
+        <w:trPr>
+          <w:trHeight w:val="300"/>
+        </w:trPr>
+        <w:tc>
+          <w:tcPr>
+            <w:tcW w:w="997" w:type="dxa"/>
+            <w:tcBorders>
+              <w:top w:val="single" w:sz="4" w:space="0" w:color="000000"/>
+              <w:left w:val="single" w:sz="4" w:space="0" w:color="000000"/>
+              <w:bottom w:val="single" w:sz="4" w:space="0" w:color="000000"/>
+              <w:right w:val="single" w:sz="4" w:space="0" w:color="000000"/>
+            </w:tcBorders>
+            <w:shd w:val="clear" w:color="auto" w:fill="auto"/>
+            <w:noWrap/>
+            <w:vAlign w:val="bottom"/>
+            <w:hideMark/>
+          </w:tcPr>
+          <w:p>
+            <w:pPr>
+              <w:spacing w:after="0" w:line="240" w:lineRule="auto"/>
+              <w:jc w:val="right"/>
+              <w:rPr>
+                <w:rFonts w:ascii="Calibri" w:eastAsia="Times New Roman" w:hAnsi="Calibri" w:cs="Calibri"/>
+                <w:color w:val="000000"/>
+              </w:rPr>
+            </w:pPr>
+            <w:r>
+              <w:rPr>
+                <w:rFonts w:ascii="Calibri" w:eastAsia="Times New Roman" w:hAnsi="Calibri" w:cs="Calibri"/>
+                <w:color w:val="000000"/>
+                <w:lang w:val="en-AU"/>
+              </w:rPr>
+              <w:t>6000000</w:t>
+            </w:r>
+          </w:p>
+        </w:tc>
+        <w:tc>
+          <w:tcPr>
+            <w:tcW w:w="1053" w:type="dxa"/>
+            <w:tcBorders>
+              <w:top w:val="single" w:sz="4" w:space="0" w:color="000000"/>
+              <w:left w:val="single" w:sz="4" w:space="0" w:color="000000"/>
+              <w:bottom w:val="single" w:sz="4" w:space="0" w:color="000000"/>
+              <w:right w:val="single" w:sz="4" w:space="0" w:color="000000"/>
+            </w:tcBorders>
+            <w:shd w:val="clear" w:color="auto" w:fill="auto"/>
+            <w:noWrap/>
+            <w:vAlign w:val="bottom"/>
+            <w:hideMark/>
+          </w:tcPr>
+          <w:p>
+            <w:pPr>
+              <w:spacing w:after="0" w:line="240" w:lineRule="auto"/>
+              <w:jc w:val="right"/>
+              <w:rPr>
+                <w:rFonts w:ascii="Calibri" w:eastAsia="Times New Roman" w:hAnsi="Calibri" w:cs="Calibri"/>
+                <w:color w:val="000000"/>
+              </w:rPr>
+            </w:pPr>
+            <w:r>
+              <w:rPr>
+                <w:rFonts w:ascii="Calibri" w:eastAsia="Times New Roman" w:hAnsi="Calibri" w:cs="Calibri"/>
+                <w:color w:val="000000"/>
+                <w:lang w:val="en-AU"/>
+              </w:rPr>
+              <w:t>34.31175</w:t>
+            </w:r>
+          </w:p>
+        </w:tc>
+        <w:tc>
+          <w:tcPr>
+            <w:tcW w:w="1276" w:type="dxa"/>
+            <w:tcBorders>
+              <w:top w:val="single" w:sz="4" w:space="0" w:color="000000"/>
+              <w:left w:val="single" w:sz="4" w:space="0" w:color="000000"/>
+              <w:bottom w:val="single" w:sz="4" w:space="0" w:color="000000"/>
+              <w:right w:val="single" w:sz="4" w:space="0" w:color="000000"/>
+            </w:tcBorders>
+            <w:shd w:val="clear" w:color="auto" w:fill="auto"/>
+            <w:noWrap/>
+            <w:vAlign w:val="bottom"/>
+            <w:hideMark/>
+          </w:tcPr>
+          <w:p>
+            <w:pPr>
+              <w:spacing w:after="0" w:line="240" w:lineRule="auto"/>
+              <w:jc w:val="right"/>
+              <w:rPr>
+                <w:rFonts w:ascii="Calibri" w:eastAsia="Times New Roman" w:hAnsi="Calibri" w:cs="Calibri"/>
+                <w:color w:val="000000"/>
+              </w:rPr>
+            </w:pPr>
+            <w:r>
+              <w:rPr>
+                <w:rFonts w:ascii="Calibri" w:eastAsia="Times New Roman" w:hAnsi="Calibri" w:cs="Calibri"/>
+                <w:color w:val="000000"/>
+                <w:lang w:val="en-AU"/>
+              </w:rPr>
+              <w:t>36.6628006</w:t>
+            </w:r>
+          </w:p>
+        </w:tc>
+      </w:tr>
+      <w:tr>
+        <w:trPr>
+          <w:trHeight w:val="300"/>
+        </w:trPr>
+        <w:tc>
+          <w:tcPr>
+            <w:tcW w:w="997" w:type="dxa"/>
+            <w:tcBorders>
+              <w:top w:val="single" w:sz="4" w:space="0" w:color="000000"/>
+              <w:left w:val="single" w:sz="4" w:space="0" w:color="000000"/>
+              <w:bottom w:val="single" w:sz="4" w:space="0" w:color="000000"/>
+              <w:right w:val="single" w:sz="4" w:space="0" w:color="000000"/>
+            </w:tcBorders>
+            <w:shd w:val="clear" w:color="D9D9D9" w:fill="D9D9D9"/>
+            <w:noWrap/>
+            <w:vAlign w:val="bottom"/>
+            <w:hideMark/>
+          </w:tcPr>
+          <w:p>
+            <w:pPr>
+              <w:spacing w:after="0" w:line="240" w:lineRule="auto"/>
+              <w:jc w:val="right"/>
+              <w:rPr>
+                <w:rFonts w:ascii="Calibri" w:eastAsia="Times New Roman" w:hAnsi="Calibri" w:cs="Calibri"/>
+                <w:color w:val="000000"/>
+              </w:rPr>
+            </w:pPr>
+            <w:r>
+              <w:rPr>
+                <w:rFonts w:ascii="Calibri" w:eastAsia="Times New Roman" w:hAnsi="Calibri" w:cs="Calibri"/>
+                <w:color w:val="000000"/>
+                <w:lang w:val="en-AU"/>
+              </w:rPr>
+              <w:t>6500000</w:t>
+            </w:r>
+          </w:p>
+        </w:tc>
+        <w:tc>
+          <w:tcPr>
+            <w:tcW w:w="1053" w:type="dxa"/>
+            <w:tcBorders>
+              <w:top w:val="single" w:sz="4" w:space="0" w:color="000000"/>
+              <w:left w:val="single" w:sz="4" w:space="0" w:color="000000"/>
+              <w:bottom w:val="single" w:sz="4" w:space="0" w:color="000000"/>
+              <w:right w:val="single" w:sz="4" w:space="0" w:color="000000"/>
+            </w:tcBorders>
+            <w:shd w:val="clear" w:color="D9D9D9" w:fill="D9D9D9"/>
+            <w:noWrap/>
+            <w:vAlign w:val="bottom"/>
+            <w:hideMark/>
+          </w:tcPr>
+          <w:p>
+            <w:pPr>
+              <w:spacing w:after="0" w:line="240" w:lineRule="auto"/>
+              <w:jc w:val="right"/>
+              <w:rPr>
+                <w:rFonts w:ascii="Calibri" w:eastAsia="Times New Roman" w:hAnsi="Calibri" w:cs="Calibri"/>
+                <w:color w:val="000000"/>
+              </w:rPr>
+            </w:pPr>
+            <w:r>
+              <w:rPr>
+                <w:rFonts w:ascii="Calibri" w:eastAsia="Times New Roman" w:hAnsi="Calibri" w:cs="Calibri"/>
+                <w:color w:val="000000"/>
+                <w:lang w:val="en-AU"/>
+              </w:rPr>
+              <w:t>39.14137</w:t>
+            </w:r>
+          </w:p>
+        </w:tc>
+        <w:tc>
+          <w:tcPr>
+            <w:tcW w:w="1276" w:type="dxa"/>
+            <w:tcBorders>
+              <w:top w:val="single" w:sz="4" w:space="0" w:color="000000"/>
+              <w:left w:val="single" w:sz="4" w:space="0" w:color="000000"/>
+              <w:bottom w:val="single" w:sz="4" w:space="0" w:color="000000"/>
+              <w:right w:val="single" w:sz="4" w:space="0" w:color="000000"/>
+            </w:tcBorders>
+            <w:shd w:val="clear" w:color="D9D9D9" w:fill="D9D9D9"/>
+            <w:noWrap/>
+            <w:vAlign w:val="bottom"/>
+            <w:hideMark/>
+          </w:tcPr>
+          <w:p>
+            <w:pPr>
+              <w:spacing w:after="0" w:line="240" w:lineRule="auto"/>
+              <w:jc w:val="right"/>
+              <w:rPr>
+                <w:rFonts w:ascii="Calibri" w:eastAsia="Times New Roman" w:hAnsi="Calibri" w:cs="Calibri"/>
+                <w:color w:val="000000"/>
+              </w:rPr>
+            </w:pPr>
+            <w:r>
+              <w:rPr>
+                <w:rFonts w:ascii="Calibri" w:eastAsia="Times New Roman" w:hAnsi="Calibri" w:cs="Calibri"/>
+                <w:color w:val="000000"/>
+                <w:lang w:val="en-AU"/>
+              </w:rPr>
+              <w:t>39.6902978</w:t>
+            </w:r>
+          </w:p>
+        </w:tc>
+      </w:tr>
+    </w:tbl>
+    <w:p/>
     <w:p/>
     <w:p/>
     <w:p>
@@ -5050,6 +5299,28 @@
       </w:r>
       <w:r>
         <w:t>4.</w:t>
+      </w:r>
+      <w:r>
+        <w:t xml:space="preserve"> The value of base is so much that log(M) </w:t>
+      </w:r>
+      <w:proofErr w:type="gramStart"/>
+      <w:r>
+        <w:t>in  (</w:t>
+      </w:r>
+      <w:proofErr w:type="spellStart"/>
+      <w:proofErr w:type="gramEnd"/>
+      <w:r>
+        <w:t>n+b</w:t>
+      </w:r>
+      <w:proofErr w:type="spellEnd"/>
+      <w:r>
+        <w:t xml:space="preserve">)log(M) </w:t>
+      </w:r>
+      <w:r>
+        <w:t>barely makes a difference and instead, the graph is almost linear.</w:t>
+      </w:r>
+      <w:r>
+        <w:t xml:space="preserve"> The base directly influences the complexity of the radix sort.</w:t>
       </w:r>
     </w:p>
     <w:sectPr>
@@ -5776,14 +6047,6 @@
           </a:p>
         </c:rich>
       </c:tx>
-      <c:layout>
-        <c:manualLayout>
-          <c:xMode val="edge"/>
-          <c:yMode val="edge"/>
-          <c:x val="0.48410411198600173"/>
-          <c:y val="0"/>
-        </c:manualLayout>
-      </c:layout>
       <c:overlay val="0"/>
       <c:spPr>
         <a:noFill/>
@@ -6009,7 +6272,7 @@
           <c:smooth val="0"/>
           <c:extLst>
             <c:ext xmlns:c16="http://schemas.microsoft.com/office/drawing/2014/chart" uri="{C3380CC4-5D6E-409C-BE32-E72D297353CC}">
-              <c16:uniqueId val="{00000000-C6C9-4F38-8A78-BF6DEFB1113E}"/>
+              <c16:uniqueId val="{00000000-CBE3-453C-8372-30FCD1465240}"/>
             </c:ext>
           </c:extLst>
         </c:ser>
@@ -6203,7 +6466,7 @@
           <c:smooth val="0"/>
           <c:extLst>
             <c:ext xmlns:c16="http://schemas.microsoft.com/office/drawing/2014/chart" uri="{C3380CC4-5D6E-409C-BE32-E72D297353CC}">
-              <c16:uniqueId val="{00000001-C6C9-4F38-8A78-BF6DEFB1113E}"/>
+              <c16:uniqueId val="{00000001-CBE3-453C-8372-30FCD1465240}"/>
             </c:ext>
           </c:extLst>
         </c:ser>
@@ -6227,6 +6490,61 @@
         </c:scaling>
         <c:delete val="0"/>
         <c:axPos val="b"/>
+        <c:title>
+          <c:tx>
+            <c:rich>
+              <a:bodyPr rot="0" spcFirstLastPara="1" vertOverflow="ellipsis" vert="horz" wrap="square" anchor="ctr" anchorCtr="1"/>
+              <a:lstStyle/>
+              <a:p>
+                <a:pPr>
+                  <a:defRPr sz="1000" b="0" i="0" u="none" strike="noStrike" kern="1200" baseline="0">
+                    <a:solidFill>
+                      <a:schemeClr val="tx1">
+                        <a:lumMod val="65000"/>
+                        <a:lumOff val="35000"/>
+                      </a:schemeClr>
+                    </a:solidFill>
+                    <a:latin typeface="+mn-lt"/>
+                    <a:ea typeface="+mn-ea"/>
+                    <a:cs typeface="+mn-cs"/>
+                  </a:defRPr>
+                </a:pPr>
+                <a:r>
+                  <a:rPr lang="en-AU"/>
+                  <a:t>Log(Base)</a:t>
+                </a:r>
+              </a:p>
+            </c:rich>
+          </c:tx>
+          <c:overlay val="0"/>
+          <c:spPr>
+            <a:noFill/>
+            <a:ln>
+              <a:noFill/>
+            </a:ln>
+            <a:effectLst/>
+          </c:spPr>
+          <c:txPr>
+            <a:bodyPr rot="0" spcFirstLastPara="1" vertOverflow="ellipsis" vert="horz" wrap="square" anchor="ctr" anchorCtr="1"/>
+            <a:lstStyle/>
+            <a:p>
+              <a:pPr>
+                <a:defRPr sz="1000" b="0" i="0" u="none" strike="noStrike" kern="1200" baseline="0">
+                  <a:solidFill>
+                    <a:schemeClr val="tx1">
+                      <a:lumMod val="65000"/>
+                      <a:lumOff val="35000"/>
+                    </a:schemeClr>
+                  </a:solidFill>
+                  <a:latin typeface="+mn-lt"/>
+                  <a:ea typeface="+mn-ea"/>
+                  <a:cs typeface="+mn-cs"/>
+                </a:defRPr>
+              </a:pPr>
+              <a:endParaRPr lang="en-US"/>
+            </a:p>
+          </c:txPr>
+        </c:title>
         <c:numFmt formatCode="General" sourceLinked="1"/>
         <c:majorTickMark val="none"/>
         <c:minorTickMark val="none"/>
@@ -6292,6 +6610,61 @@
             <a:effectLst/>
           </c:spPr>
         </c:majorGridlines>
+        <c:title>
+          <c:tx>
+            <c:rich>
+              <a:bodyPr rot="-5400000" spcFirstLastPara="1" vertOverflow="ellipsis" vert="horz" wrap="square" anchor="ctr" anchorCtr="1"/>
+              <a:lstStyle/>
+              <a:p>
+                <a:pPr>
+                  <a:defRPr sz="1000" b="0" i="0" u="none" strike="noStrike" kern="1200" baseline="0">
+                    <a:solidFill>
+                      <a:schemeClr val="tx1">
+                        <a:lumMod val="65000"/>
+                        <a:lumOff val="35000"/>
+                      </a:schemeClr>
+                    </a:solidFill>
+                    <a:latin typeface="+mn-lt"/>
+                    <a:ea typeface="+mn-ea"/>
+                    <a:cs typeface="+mn-cs"/>
+                  </a:defRPr>
+                </a:pPr>
+                <a:r>
+                  <a:rPr lang="en-AU"/>
+                  <a:t>Time</a:t>
+                </a:r>
+              </a:p>
+            </c:rich>
+          </c:tx>
+          <c:overlay val="0"/>
+          <c:spPr>
+            <a:noFill/>
+            <a:ln>
+              <a:noFill/>
+            </a:ln>
+            <a:effectLst/>
+          </c:spPr>
+          <c:txPr>
+            <a:bodyPr rot="-5400000" spcFirstLastPara="1" vertOverflow="ellipsis" vert="horz" wrap="square" anchor="ctr" anchorCtr="1"/>
+            <a:lstStyle/>
+            <a:p>
+              <a:pPr>
+                <a:defRPr sz="1000" b="0" i="0" u="none" strike="noStrike" kern="1200" baseline="0">
+                  <a:solidFill>
+                    <a:schemeClr val="tx1">
+                      <a:lumMod val="65000"/>
+                      <a:lumOff val="35000"/>
+                    </a:schemeClr>
+                  </a:solidFill>
+                  <a:latin typeface="+mn-lt"/>
+                  <a:ea typeface="+mn-ea"/>
+                  <a:cs typeface="+mn-cs"/>
+                </a:defRPr>
+              </a:pPr>
+              <a:endParaRPr lang="en-US"/>
+            </a:p>
+          </c:txPr>
+        </c:title>
         <c:numFmt formatCode="General" sourceLinked="1"/>
         <c:majorTickMark val="none"/>
         <c:minorTickMark val="none"/>
@@ -6446,14 +6819,6 @@
           </a:p>
         </c:rich>
       </c:tx>
-      <c:layout>
-        <c:manualLayout>
-          <c:xMode val="edge"/>
-          <c:yMode val="edge"/>
-          <c:x val="0.24243744531933509"/>
-          <c:y val="2.3148148148148147E-2"/>
-        </c:manualLayout>
-      </c:layout>
       <c:overlay val="0"/>
       <c:spPr>
         <a:noFill/>
@@ -6494,7 +6859,7 @@
           <c:order val="0"/>
           <c:tx>
             <c:strRef>
-              <c:f>'[data-task2.xlsx]Sheet1'!$G$1</c:f>
+              <c:f>Sheet1!$G$1</c:f>
               <c:strCache>
                 <c:ptCount val="1"/>
                 <c:pt idx="0">
@@ -6529,7 +6894,7 @@
           </c:marker>
           <c:cat>
             <c:numRef>
-              <c:f>'[data-task2.xlsx]Sheet1'!$F$2:$F$10</c:f>
+              <c:f>Sheet1!$F$2:$F$10</c:f>
               <c:numCache>
                 <c:formatCode>General</c:formatCode>
                 <c:ptCount val="9"/>
@@ -6565,7 +6930,7 @@
           </c:cat>
           <c:val>
             <c:numRef>
-              <c:f>'[data-task2.xlsx]Sheet1'!$G$2:$G$10</c:f>
+              <c:f>Sheet1!$G$2:$G$10</c:f>
               <c:numCache>
                 <c:formatCode>General</c:formatCode>
                 <c:ptCount val="9"/>
@@ -6602,7 +6967,7 @@
           <c:smooth val="0"/>
           <c:extLst>
             <c:ext xmlns:c16="http://schemas.microsoft.com/office/drawing/2014/chart" uri="{C3380CC4-5D6E-409C-BE32-E72D297353CC}">
-              <c16:uniqueId val="{00000000-F61E-49A4-931C-7BCD2DB84F3D}"/>
+              <c16:uniqueId val="{00000000-98D6-4778-A454-13317BD074EB}"/>
             </c:ext>
           </c:extLst>
         </c:ser>
@@ -6611,7 +6976,7 @@
           <c:order val="1"/>
           <c:tx>
             <c:strRef>
-              <c:f>'[data-task2.xlsx]Sheet1'!$H$1</c:f>
+              <c:f>Sheet1!$H$1</c:f>
               <c:strCache>
                 <c:ptCount val="1"/>
                 <c:pt idx="0">
@@ -6646,7 +7011,7 @@
           </c:marker>
           <c:cat>
             <c:numRef>
-              <c:f>'[data-task2.xlsx]Sheet1'!$F$2:$F$10</c:f>
+              <c:f>Sheet1!$F$2:$F$10</c:f>
               <c:numCache>
                 <c:formatCode>General</c:formatCode>
                 <c:ptCount val="9"/>
@@ -6682,7 +7047,7 @@
           </c:cat>
           <c:val>
             <c:numRef>
-              <c:f>'[data-task2.xlsx]Sheet1'!$H$2:$H$10</c:f>
+              <c:f>Sheet1!$H$2:$H$10</c:f>
               <c:numCache>
                 <c:formatCode>General</c:formatCode>
                 <c:ptCount val="9"/>
@@ -6719,7 +7084,7 @@
           <c:smooth val="0"/>
           <c:extLst>
             <c:ext xmlns:c16="http://schemas.microsoft.com/office/drawing/2014/chart" uri="{C3380CC4-5D6E-409C-BE32-E72D297353CC}">
-              <c16:uniqueId val="{00000001-F61E-49A4-931C-7BCD2DB84F3D}"/>
+              <c16:uniqueId val="{00000001-98D6-4778-A454-13317BD074EB}"/>
             </c:ext>
           </c:extLst>
         </c:ser>
@@ -6743,6 +7108,61 @@
         </c:scaling>
         <c:delete val="0"/>
         <c:axPos val="b"/>
+        <c:title>
+          <c:tx>
+            <c:rich>
+              <a:bodyPr rot="0" spcFirstLastPara="1" vertOverflow="ellipsis" vert="horz" wrap="square" anchor="ctr" anchorCtr="1"/>
+              <a:lstStyle/>
+              <a:p>
+                <a:pPr>
+                  <a:defRPr sz="1000" b="0" i="0" u="none" strike="noStrike" kern="1200" baseline="0">
+                    <a:solidFill>
+                      <a:schemeClr val="tx1">
+                        <a:lumMod val="65000"/>
+                        <a:lumOff val="35000"/>
+                      </a:schemeClr>
+                    </a:solidFill>
+                    <a:latin typeface="+mn-lt"/>
+                    <a:ea typeface="+mn-ea"/>
+                    <a:cs typeface="+mn-cs"/>
+                  </a:defRPr>
+                </a:pPr>
+                <a:r>
+                  <a:rPr lang="en-AU"/>
+                  <a:t>Base</a:t>
+                </a:r>
+              </a:p>
+            </c:rich>
+          </c:tx>
+          <c:overlay val="0"/>
+          <c:spPr>
+            <a:noFill/>
+            <a:ln>
+              <a:noFill/>
+            </a:ln>
+            <a:effectLst/>
+          </c:spPr>
+          <c:txPr>
+            <a:bodyPr rot="0" spcFirstLastPara="1" vertOverflow="ellipsis" vert="horz" wrap="square" anchor="ctr" anchorCtr="1"/>
+            <a:lstStyle/>
+            <a:p>
+              <a:pPr>
+                <a:defRPr sz="1000" b="0" i="0" u="none" strike="noStrike" kern="1200" baseline="0">
+                  <a:solidFill>
+                    <a:schemeClr val="tx1">
+                      <a:lumMod val="65000"/>
+                      <a:lumOff val="35000"/>
+                    </a:schemeClr>
+                  </a:solidFill>
+                  <a:latin typeface="+mn-lt"/>
+                  <a:ea typeface="+mn-ea"/>
+                  <a:cs typeface="+mn-cs"/>
+                </a:defRPr>
+              </a:pPr>
+              <a:endParaRPr lang="en-US"/>
+            </a:p>
+          </c:txPr>
+        </c:title>
         <c:numFmt formatCode="General" sourceLinked="1"/>
         <c:majorTickMark val="none"/>
         <c:minorTickMark val="none"/>
@@ -6808,6 +7228,61 @@
             <a:effectLst/>
           </c:spPr>
         </c:majorGridlines>
+        <c:title>
+          <c:tx>
+            <c:rich>
+              <a:bodyPr rot="-5400000" spcFirstLastPara="1" vertOverflow="ellipsis" vert="horz" wrap="square" anchor="ctr" anchorCtr="1"/>
+              <a:lstStyle/>
+              <a:p>
+                <a:pPr>
+                  <a:defRPr sz="1000" b="0" i="0" u="none" strike="noStrike" kern="1200" baseline="0">
+                    <a:solidFill>
+                      <a:schemeClr val="tx1">
+                        <a:lumMod val="65000"/>
+                        <a:lumOff val="35000"/>
+                      </a:schemeClr>
+                    </a:solidFill>
+                    <a:latin typeface="+mn-lt"/>
+                    <a:ea typeface="+mn-ea"/>
+                    <a:cs typeface="+mn-cs"/>
+                  </a:defRPr>
+                </a:pPr>
+                <a:r>
+                  <a:rPr lang="en-AU"/>
+                  <a:t>Time</a:t>
+                </a:r>
+              </a:p>
+            </c:rich>
+          </c:tx>
+          <c:overlay val="0"/>
+          <c:spPr>
+            <a:noFill/>
+            <a:ln>
+              <a:noFill/>
+            </a:ln>
+            <a:effectLst/>
+          </c:spPr>
+          <c:txPr>
+            <a:bodyPr rot="-5400000" spcFirstLastPara="1" vertOverflow="ellipsis" vert="horz" wrap="square" anchor="ctr" anchorCtr="1"/>
+            <a:lstStyle/>
+            <a:p>
+              <a:pPr>
+                <a:defRPr sz="1000" b="0" i="0" u="none" strike="noStrike" kern="1200" baseline="0">
+                  <a:solidFill>
+                    <a:schemeClr val="tx1">
+                      <a:lumMod val="65000"/>
+                      <a:lumOff val="35000"/>
+                    </a:schemeClr>
+                  </a:solidFill>
+                  <a:latin typeface="+mn-lt"/>
+                  <a:ea typeface="+mn-ea"/>
+                  <a:cs typeface="+mn-cs"/>
+                </a:defRPr>
+              </a:pPr>
+              <a:endParaRPr lang="en-US"/>
+            </a:p>
+          </c:txPr>
+        </c:title>
         <c:numFmt formatCode="General" sourceLinked="1"/>
         <c:majorTickMark val="none"/>
         <c:minorTickMark val="none"/>
@@ -8276,25 +8751,6 @@
 </file>
 
 <file path=customXml/item2.xml><?xml version="1.0" encoding="utf-8"?>
-<?mso-contentType ?>
-<FormTemplates xmlns="http://schemas.microsoft.com/sharepoint/v3/contenttype/forms">
-  <Display>DocumentLibraryForm</Display>
-  <Edit>DocumentLibraryForm</Edit>
-  <New>DocumentLibraryForm</New>
-</FormTemplates>
-</file>
-
-<file path=customXml/item3.xml><?xml version="1.0" encoding="utf-8"?>
-<b:Sources xmlns:b="http://schemas.openxmlformats.org/officeDocument/2006/bibliography" xmlns="http://schemas.openxmlformats.org/officeDocument/2006/bibliography" SelectedStyle="\APASixthEditionOfficeOnline.xsl" StyleName="APA" Version="6"/>
-</file>
-
-<file path=customXml/item4.xml><?xml version="1.0" encoding="utf-8"?>
-<p:properties xmlns:p="http://schemas.microsoft.com/office/2006/metadata/properties" xmlns:xsi="http://www.w3.org/2001/XMLSchema-instance" xmlns:pc="http://schemas.microsoft.com/office/infopath/2007/PartnerControls">
-  <documentManagement/>
-</p:properties>
-</file>
-
-<file path=customXml/item5.xml><?xml version="1.0" encoding="utf-8"?>
 <ct:contentTypeSchema xmlns:ct="http://schemas.microsoft.com/office/2006/metadata/contentType" xmlns:ma="http://schemas.microsoft.com/office/2006/metadata/properties/metaAttributes" ct:_="" ma:_="" ma:contentTypeName="Document" ma:contentTypeID="0x01010066B95B05166D1A4EB11D52A51619CA1D" ma:contentTypeVersion="0" ma:contentTypeDescription="Create a new document." ma:contentTypeScope="" ma:versionID="dce5bdcf32d67bf971335399b11fe64b">
   <xsd:schema xmlns:xsd="http://www.w3.org/2001/XMLSchema" xmlns:xs="http://www.w3.org/2001/XMLSchema" xmlns:p="http://schemas.microsoft.com/office/2006/metadata/properties" targetNamespace="http://schemas.microsoft.com/office/2006/metadata/properties" ma:root="true" ma:fieldsID="697889e596788dc4b7af473e7dc21843">
     <xsd:element name="properties">
@@ -8408,6 +8864,25 @@
 </ct:contentTypeSchema>
 </file>
 
+<file path=customXml/item3.xml><?xml version="1.0" encoding="utf-8"?>
+<p:properties xmlns:p="http://schemas.microsoft.com/office/2006/metadata/properties" xmlns:xsi="http://www.w3.org/2001/XMLSchema-instance" xmlns:pc="http://schemas.microsoft.com/office/infopath/2007/PartnerControls">
+  <documentManagement/>
+</p:properties>
+</file>
+
+<file path=customXml/item4.xml><?xml version="1.0" encoding="utf-8"?>
+<b:Sources xmlns:b="http://schemas.openxmlformats.org/officeDocument/2006/bibliography" xmlns="http://schemas.openxmlformats.org/officeDocument/2006/bibliography" SelectedStyle="\APASixthEditionOfficeOnline.xsl" StyleName="APA" Version="6"/>
+</file>
+
+<file path=customXml/item5.xml><?xml version="1.0" encoding="utf-8"?>
+<?mso-contentType ?>
+<FormTemplates xmlns="http://schemas.microsoft.com/sharepoint/v3/contenttype/forms">
+  <Display>DocumentLibraryForm</Display>
+  <Edit>DocumentLibraryForm</Edit>
+  <New>DocumentLibraryForm</New>
+</FormTemplates>
+</file>
+
 <file path=customXml/itemProps1.xml><?xml version="1.0" encoding="utf-8"?>
 <ds:datastoreItem xmlns:ds="http://schemas.openxmlformats.org/officeDocument/2006/customXml" ds:itemID="{55AF091B-3C7A-41E3-B477-F2FDAA23CFDA}">
   <ds:schemaRefs>
@@ -8417,31 +8892,6 @@
 </file>
 
 <file path=customXml/itemProps2.xml><?xml version="1.0" encoding="utf-8"?>
-<ds:datastoreItem xmlns:ds="http://schemas.openxmlformats.org/officeDocument/2006/customXml" ds:itemID="{CC3EA46D-EC45-4AFB-A393-6BE2C9A5580B}">
-  <ds:schemaRefs>
-    <ds:schemaRef ds:uri="http://schemas.microsoft.com/sharepoint/v3/contenttype/forms"/>
-  </ds:schemaRefs>
-</ds:datastoreItem>
-</file>
-
-<file path=customXml/itemProps3.xml><?xml version="1.0" encoding="utf-8"?>
-<ds:datastoreItem xmlns:ds="http://schemas.openxmlformats.org/officeDocument/2006/customXml" ds:itemID="{FF171FDC-83BA-466B-87E5-2EEFD200C422}">
-  <ds:schemaRefs>
-    <ds:schemaRef ds:uri="http://schemas.openxmlformats.org/officeDocument/2006/bibliography"/>
-  </ds:schemaRefs>
-</ds:datastoreItem>
-</file>
-
-<file path=customXml/itemProps4.xml><?xml version="1.0" encoding="utf-8"?>
-<ds:datastoreItem xmlns:ds="http://schemas.openxmlformats.org/officeDocument/2006/customXml" ds:itemID="{85F68C99-E598-48C0-B57C-C11C9C7C23E5}">
-  <ds:schemaRefs>
-    <ds:schemaRef ds:uri="http://schemas.microsoft.com/office/2006/metadata/properties"/>
-    <ds:schemaRef ds:uri="http://schemas.microsoft.com/office/infopath/2007/PartnerControls"/>
-  </ds:schemaRefs>
-</ds:datastoreItem>
-</file>
-
-<file path=customXml/itemProps5.xml><?xml version="1.0" encoding="utf-8"?>
 <ds:datastoreItem xmlns:ds="http://schemas.openxmlformats.org/officeDocument/2006/customXml" ds:itemID="{0DB81F6F-7C8A-4E52-AB90-5C13FB4466CB}">
   <ds:schemaRefs>
     <ds:schemaRef ds:uri="http://schemas.microsoft.com/office/2006/metadata/contentType"/>
@@ -8455,4 +8905,29 @@
     <ds:schemaRef ds:uri="http://schemas.microsoft.com/office/infopath/2007/PartnerControls"/>
   </ds:schemaRefs>
 </ds:datastoreItem>
+</file>
+
+<file path=customXml/itemProps3.xml><?xml version="1.0" encoding="utf-8"?>
+<ds:datastoreItem xmlns:ds="http://schemas.openxmlformats.org/officeDocument/2006/customXml" ds:itemID="{85F68C99-E598-48C0-B57C-C11C9C7C23E5}">
+  <ds:schemaRefs>
+    <ds:schemaRef ds:uri="http://schemas.microsoft.com/office/2006/metadata/properties"/>
+    <ds:schemaRef ds:uri="http://schemas.microsoft.com/office/infopath/2007/PartnerControls"/>
+  </ds:schemaRefs>
+</ds:datastoreItem>
+</file>
+
+<file path=customXml/itemProps4.xml><?xml version="1.0" encoding="utf-8"?>
+<ds:datastoreItem xmlns:ds="http://schemas.openxmlformats.org/officeDocument/2006/customXml" ds:itemID="{FF171FDC-83BA-466B-87E5-2EEFD200C422}">
+  <ds:schemaRefs>
+    <ds:schemaRef ds:uri="http://schemas.openxmlformats.org/officeDocument/2006/bibliography"/>
+  </ds:schemaRefs>
+</ds:datastoreItem>
+</file>
+
+<file path=customXml/itemProps5.xml><?xml version="1.0" encoding="utf-8"?>
+<ds:datastoreItem xmlns:ds="http://schemas.openxmlformats.org/officeDocument/2006/customXml" ds:itemID="{CC3EA46D-EC45-4AFB-A393-6BE2C9A5580B}">
+  <ds:schemaRefs>
+    <ds:schemaRef ds:uri="http://schemas.microsoft.com/sharepoint/v3/contenttype/forms"/>
+  </ds:schemaRefs>
+</ds:datastoreItem>
 </file>
</xml_diff>